<commit_message>
create user case doc
</commit_message>
<xml_diff>
--- a/doc/数据结构.docx
+++ b/doc/数据结构.docx
@@ -5,34 +5,870 @@
     <w:p>
       <w:pPr>
         <w:pStyle w:val="a8"/>
+        <w:jc w:val="left"/>
         <w:rPr>
           <w:rFonts w:ascii="Times New Roman" w:hAnsi="Times New Roman" w:cs="Times New Roman"/>
-        </w:rPr>
-      </w:pPr>
-      <w:r>
-        <w:rPr>
-          <w:rFonts w:ascii="Times New Roman" w:hAnsi="Times New Roman" w:cs="Times New Roman"/>
-        </w:rPr>
-        <w:t>数据结构</w:t>
-      </w:r>
+          <w:b w:val="0"/>
+          <w:sz w:val="21"/>
+          <w:szCs w:val="21"/>
+        </w:rPr>
+      </w:pPr>
     </w:p>
     <w:p>
       <w:pPr>
-        <w:jc w:val="center"/>
-      </w:pPr>
-      <w:r>
-        <w:rPr>
-          <w:rFonts w:hint="eastAsia"/>
-        </w:rPr>
-        <w:t>v0.1</w:t>
-      </w:r>
+        <w:pStyle w:val="a8"/>
+        <w:jc w:val="left"/>
+        <w:rPr>
+          <w:rFonts w:ascii="Times New Roman" w:hAnsi="Times New Roman" w:cs="Times New Roman"/>
+          <w:b w:val="0"/>
+          <w:sz w:val="21"/>
+          <w:szCs w:val="21"/>
+        </w:rPr>
+      </w:pPr>
+      <w:r>
+        <w:rPr>
+          <w:rFonts w:ascii="Times New Roman" w:hAnsi="Times New Roman" w:cs="Times New Roman"/>
+          <w:b w:val="0"/>
+          <w:sz w:val="21"/>
+          <w:szCs w:val="21"/>
+        </w:rPr>
+        <w:t>文档编号</w:t>
+      </w:r>
+      <w:r>
+        <w:rPr>
+          <w:rFonts w:ascii="Times New Roman" w:hAnsi="Times New Roman" w:cs="Times New Roman" w:hint="eastAsia"/>
+          <w:b w:val="0"/>
+          <w:sz w:val="21"/>
+          <w:szCs w:val="21"/>
+        </w:rPr>
+        <w:t xml:space="preserve"> SS-STG-002</w:t>
+      </w:r>
+      <w:bookmarkStart w:id="0" w:name="_GoBack"/>
+      <w:bookmarkEnd w:id="0"/>
     </w:p>
     <w:p>
       <w:pPr>
+        <w:pStyle w:val="a8"/>
+        <w:rPr>
+          <w:rFonts w:ascii="Times New Roman" w:hAnsi="Times New Roman" w:cs="Times New Roman"/>
+          <w:b w:val="0"/>
+          <w:sz w:val="21"/>
+          <w:szCs w:val="21"/>
+        </w:rPr>
+      </w:pPr>
+    </w:p>
+    <w:p>
+      <w:pPr>
+        <w:jc w:val="center"/>
+        <w:rPr>
+          <w:szCs w:val="21"/>
+        </w:rPr>
+      </w:pPr>
+    </w:p>
+    <w:p>
+      <w:pPr>
+        <w:jc w:val="center"/>
+        <w:rPr>
+          <w:szCs w:val="21"/>
+        </w:rPr>
+      </w:pPr>
+    </w:p>
+    <w:p>
+      <w:pPr>
+        <w:jc w:val="center"/>
+        <w:rPr>
+          <w:szCs w:val="21"/>
+        </w:rPr>
+      </w:pPr>
+    </w:p>
+    <w:p>
+      <w:pPr>
+        <w:jc w:val="center"/>
+        <w:rPr>
+          <w:szCs w:val="21"/>
+        </w:rPr>
+      </w:pPr>
+    </w:p>
+    <w:p>
+      <w:pPr>
+        <w:jc w:val="center"/>
+        <w:rPr>
+          <w:szCs w:val="21"/>
+        </w:rPr>
+      </w:pPr>
+    </w:p>
+    <w:p>
+      <w:pPr>
+        <w:pStyle w:val="a8"/>
+        <w:rPr>
+          <w:rFonts w:ascii="Times New Roman" w:hAnsi="Times New Roman" w:cs="Times New Roman"/>
+        </w:rPr>
+      </w:pPr>
+      <w:r>
+        <w:rPr>
+          <w:rFonts w:ascii="Times New Roman" w:hAnsi="Times New Roman" w:cs="Times New Roman"/>
+        </w:rPr>
+        <w:t xml:space="preserve">Sextant Tour Guide </w:t>
+      </w:r>
+      <w:r>
+        <w:rPr>
+          <w:rFonts w:ascii="Times New Roman" w:hAnsi="Times New Roman" w:cs="Times New Roman"/>
+        </w:rPr>
+        <w:t>软件设计报告</w:t>
+      </w:r>
+    </w:p>
+    <w:p>
+      <w:pPr>
+        <w:pStyle w:val="a8"/>
+        <w:rPr>
+          <w:rFonts w:ascii="Times New Roman" w:hAnsi="Times New Roman" w:cs="Times New Roman"/>
+          <w:b w:val="0"/>
+          <w:sz w:val="21"/>
+          <w:szCs w:val="21"/>
+        </w:rPr>
+      </w:pPr>
+    </w:p>
+    <w:p>
+      <w:pPr>
+        <w:jc w:val="center"/>
         <w:rPr>
           <w:rFonts w:ascii="Times New Roman" w:eastAsia="宋体" w:hAnsi="Times New Roman" w:cs="Times New Roman"/>
-        </w:rPr>
-      </w:pPr>
+          <w:b/>
+          <w:sz w:val="52"/>
+          <w:szCs w:val="52"/>
+        </w:rPr>
+      </w:pPr>
+      <w:r>
+        <w:rPr>
+          <w:rFonts w:ascii="Times New Roman" w:eastAsia="宋体" w:hAnsi="Times New Roman" w:cs="Times New Roman"/>
+          <w:b/>
+          <w:sz w:val="52"/>
+          <w:szCs w:val="52"/>
+        </w:rPr>
+        <w:t>数据结构</w:t>
+      </w:r>
+    </w:p>
+    <w:p>
+      <w:pPr>
+        <w:pStyle w:val="a8"/>
+        <w:rPr>
+          <w:rFonts w:ascii="Times New Roman" w:hAnsi="Times New Roman" w:cs="Times New Roman"/>
+          <w:b w:val="0"/>
+          <w:sz w:val="21"/>
+          <w:szCs w:val="21"/>
+        </w:rPr>
+      </w:pPr>
+    </w:p>
+    <w:p>
+      <w:pPr>
+        <w:jc w:val="center"/>
+        <w:rPr>
+          <w:rFonts w:ascii="Times New Roman" w:eastAsia="宋体" w:hAnsi="Times New Roman" w:cs="Times New Roman"/>
+          <w:szCs w:val="21"/>
+        </w:rPr>
+      </w:pPr>
+      <w:r>
+        <w:rPr>
+          <w:rFonts w:ascii="Times New Roman" w:eastAsia="宋体" w:hAnsi="Times New Roman" w:cs="Times New Roman"/>
+          <w:szCs w:val="21"/>
+        </w:rPr>
+        <w:t>版本</w:t>
+      </w:r>
+      <w:r>
+        <w:rPr>
+          <w:rFonts w:ascii="Times New Roman" w:eastAsia="宋体" w:hAnsi="Times New Roman" w:cs="Times New Roman"/>
+          <w:szCs w:val="21"/>
+        </w:rPr>
+        <w:t xml:space="preserve"> </w:t>
+      </w:r>
+      <w:r>
+        <w:rPr>
+          <w:rFonts w:ascii="Times New Roman" w:eastAsia="宋体" w:hAnsi="Times New Roman" w:cs="Times New Roman" w:hint="eastAsia"/>
+          <w:szCs w:val="21"/>
+        </w:rPr>
+        <w:t>0.1</w:t>
+      </w:r>
+      <w:r>
+        <w:rPr>
+          <w:rFonts w:ascii="Times New Roman" w:eastAsia="宋体" w:hAnsi="Times New Roman" w:cs="Times New Roman" w:hint="eastAsia"/>
+          <w:szCs w:val="21"/>
+        </w:rPr>
+        <w:t xml:space="preserve">.0 </w:t>
+      </w:r>
+      <w:r>
+        <w:rPr>
+          <w:rFonts w:ascii="Times New Roman" w:eastAsia="宋体" w:hAnsi="Times New Roman" w:cs="Times New Roman"/>
+          <w:szCs w:val="21"/>
+        </w:rPr>
+        <w:t>（第</w:t>
+      </w:r>
+      <w:r>
+        <w:rPr>
+          <w:rFonts w:ascii="Times New Roman" w:eastAsia="宋体" w:hAnsi="Times New Roman" w:cs="Times New Roman"/>
+          <w:szCs w:val="21"/>
+        </w:rPr>
+        <w:t>1</w:t>
+      </w:r>
+      <w:r>
+        <w:rPr>
+          <w:rFonts w:ascii="Times New Roman" w:eastAsia="宋体" w:hAnsi="Times New Roman" w:cs="Times New Roman"/>
+          <w:szCs w:val="21"/>
+        </w:rPr>
+        <w:t>稿）</w:t>
+      </w:r>
+    </w:p>
+    <w:p>
+      <w:pPr>
+        <w:pStyle w:val="a8"/>
+        <w:rPr>
+          <w:rFonts w:ascii="Times New Roman" w:hAnsi="Times New Roman" w:cs="Times New Roman"/>
+          <w:b w:val="0"/>
+          <w:sz w:val="21"/>
+          <w:szCs w:val="21"/>
+        </w:rPr>
+      </w:pPr>
+    </w:p>
+    <w:p>
+      <w:pPr>
+        <w:pStyle w:val="a8"/>
+        <w:rPr>
+          <w:rFonts w:ascii="Times New Roman" w:hAnsi="Times New Roman" w:cs="Times New Roman"/>
+          <w:b w:val="0"/>
+          <w:sz w:val="21"/>
+          <w:szCs w:val="21"/>
+        </w:rPr>
+      </w:pPr>
+    </w:p>
+    <w:p>
+      <w:pPr>
+        <w:pStyle w:val="a8"/>
+        <w:rPr>
+          <w:rFonts w:ascii="Times New Roman" w:hAnsi="Times New Roman" w:cs="Times New Roman"/>
+          <w:b w:val="0"/>
+          <w:sz w:val="21"/>
+          <w:szCs w:val="21"/>
+        </w:rPr>
+      </w:pPr>
+    </w:p>
+    <w:p>
+      <w:pPr>
+        <w:pStyle w:val="a8"/>
+        <w:rPr>
+          <w:rFonts w:ascii="Times New Roman" w:hAnsi="Times New Roman" w:cs="Times New Roman"/>
+          <w:b w:val="0"/>
+          <w:sz w:val="21"/>
+          <w:szCs w:val="21"/>
+        </w:rPr>
+      </w:pPr>
+    </w:p>
+    <w:p>
+      <w:pPr>
+        <w:pStyle w:val="a8"/>
+        <w:rPr>
+          <w:rFonts w:ascii="Times New Roman" w:hAnsi="Times New Roman" w:cs="Times New Roman"/>
+          <w:b w:val="0"/>
+          <w:sz w:val="21"/>
+          <w:szCs w:val="21"/>
+        </w:rPr>
+      </w:pPr>
+    </w:p>
+    <w:p>
+      <w:pPr>
+        <w:jc w:val="center"/>
+        <w:rPr>
+          <w:szCs w:val="21"/>
+        </w:rPr>
+      </w:pPr>
+    </w:p>
+    <w:p>
+      <w:pPr>
+        <w:pStyle w:val="a8"/>
+        <w:rPr>
+          <w:rFonts w:ascii="Times New Roman" w:hAnsi="Times New Roman" w:cs="Times New Roman"/>
+          <w:b w:val="0"/>
+          <w:sz w:val="21"/>
+          <w:szCs w:val="21"/>
+        </w:rPr>
+      </w:pPr>
+    </w:p>
+    <w:p>
+      <w:pPr>
+        <w:jc w:val="center"/>
+        <w:rPr>
+          <w:szCs w:val="21"/>
+        </w:rPr>
+      </w:pPr>
+    </w:p>
+    <w:p>
+      <w:pPr>
+        <w:pStyle w:val="a8"/>
+        <w:rPr>
+          <w:rFonts w:ascii="Times New Roman" w:hAnsi="Times New Roman" w:cs="Times New Roman"/>
+          <w:b w:val="0"/>
+          <w:sz w:val="21"/>
+          <w:szCs w:val="21"/>
+        </w:rPr>
+      </w:pPr>
+    </w:p>
+    <w:p>
+      <w:pPr>
+        <w:pStyle w:val="a8"/>
+        <w:rPr>
+          <w:rFonts w:ascii="Times New Roman" w:hAnsi="Times New Roman" w:cs="Times New Roman"/>
+          <w:b w:val="0"/>
+          <w:sz w:val="21"/>
+          <w:szCs w:val="21"/>
+        </w:rPr>
+      </w:pPr>
+    </w:p>
+    <w:p>
+      <w:pPr>
+        <w:jc w:val="center"/>
+        <w:rPr>
+          <w:rFonts w:ascii="Times New Roman" w:eastAsia="宋体" w:hAnsi="Times New Roman" w:cs="Times New Roman"/>
+          <w:sz w:val="32"/>
+          <w:szCs w:val="32"/>
+        </w:rPr>
+      </w:pPr>
+      <w:r>
+        <w:rPr>
+          <w:rFonts w:ascii="Times New Roman" w:eastAsia="宋体" w:hAnsi="Times New Roman" w:cs="Times New Roman" w:hint="eastAsia"/>
+          <w:sz w:val="32"/>
+          <w:szCs w:val="32"/>
+        </w:rPr>
+        <w:t>Sextant Studio</w:t>
+      </w:r>
+    </w:p>
+    <w:p>
+      <w:pPr>
+        <w:jc w:val="center"/>
+        <w:rPr>
+          <w:rFonts w:ascii="Times New Roman" w:eastAsia="宋体" w:hAnsi="Times New Roman" w:cs="Times New Roman"/>
+          <w:sz w:val="32"/>
+          <w:szCs w:val="32"/>
+        </w:rPr>
+      </w:pPr>
+      <w:r>
+        <w:rPr>
+          <w:rFonts w:ascii="Times New Roman" w:eastAsia="宋体" w:hAnsi="Times New Roman" w:cs="Times New Roman" w:hint="eastAsia"/>
+          <w:sz w:val="32"/>
+          <w:szCs w:val="32"/>
+        </w:rPr>
+        <w:t>2013/03/07</w:t>
+      </w:r>
+    </w:p>
+    <w:p>
+      <w:pPr>
+        <w:widowControl/>
+        <w:jc w:val="left"/>
+      </w:pPr>
+      <w:r>
+        <w:br w:type="page"/>
+      </w:r>
+    </w:p>
+    <w:p>
+      <w:pPr>
+        <w:pStyle w:val="a8"/>
+        <w:rPr>
+          <w:rFonts w:ascii="Times New Roman" w:hAnsi="Times New Roman" w:cs="Times New Roman"/>
+        </w:rPr>
+      </w:pPr>
+      <w:r>
+        <w:rPr>
+          <w:rFonts w:ascii="Times New Roman" w:hAnsi="Times New Roman" w:cs="Times New Roman" w:hint="eastAsia"/>
+        </w:rPr>
+        <w:lastRenderedPageBreak/>
+        <w:t>修订记录</w:t>
+      </w:r>
+    </w:p>
+    <w:p>
+      <w:pPr>
+        <w:jc w:val="center"/>
+      </w:pPr>
+    </w:p>
+    <w:tbl>
+      <w:tblPr>
+        <w:tblStyle w:val="a6"/>
+        <w:tblW w:w="0" w:type="auto"/>
+        <w:tblLook w:val="04A0" w:firstRow="1" w:lastRow="0" w:firstColumn="1" w:lastColumn="0" w:noHBand="0" w:noVBand="1"/>
+      </w:tblPr>
+      <w:tblGrid>
+        <w:gridCol w:w="2130"/>
+        <w:gridCol w:w="2130"/>
+        <w:gridCol w:w="2131"/>
+        <w:gridCol w:w="2131"/>
+      </w:tblGrid>
+      <w:tr>
+        <w:tc>
+          <w:tcPr>
+            <w:tcW w:w="2130" w:type="dxa"/>
+          </w:tcPr>
+          <w:p>
+            <w:pPr>
+              <w:widowControl/>
+              <w:jc w:val="left"/>
+              <w:rPr>
+                <w:b/>
+              </w:rPr>
+            </w:pPr>
+            <w:r>
+              <w:rPr>
+                <w:rFonts w:hint="eastAsia"/>
+                <w:b/>
+              </w:rPr>
+              <w:t>版本</w:t>
+            </w:r>
+          </w:p>
+        </w:tc>
+        <w:tc>
+          <w:tcPr>
+            <w:tcW w:w="2130" w:type="dxa"/>
+          </w:tcPr>
+          <w:p>
+            <w:pPr>
+              <w:widowControl/>
+              <w:jc w:val="left"/>
+              <w:rPr>
+                <w:b/>
+              </w:rPr>
+            </w:pPr>
+            <w:r>
+              <w:rPr>
+                <w:rFonts w:hint="eastAsia"/>
+                <w:b/>
+              </w:rPr>
+              <w:t>日期</w:t>
+            </w:r>
+          </w:p>
+        </w:tc>
+        <w:tc>
+          <w:tcPr>
+            <w:tcW w:w="2131" w:type="dxa"/>
+          </w:tcPr>
+          <w:p>
+            <w:pPr>
+              <w:widowControl/>
+              <w:jc w:val="left"/>
+              <w:rPr>
+                <w:b/>
+              </w:rPr>
+            </w:pPr>
+            <w:r>
+              <w:rPr>
+                <w:rFonts w:hint="eastAsia"/>
+                <w:b/>
+              </w:rPr>
+              <w:t>修订者</w:t>
+            </w:r>
+          </w:p>
+        </w:tc>
+        <w:tc>
+          <w:tcPr>
+            <w:tcW w:w="2131" w:type="dxa"/>
+          </w:tcPr>
+          <w:p>
+            <w:pPr>
+              <w:widowControl/>
+              <w:jc w:val="left"/>
+              <w:rPr>
+                <w:b/>
+              </w:rPr>
+            </w:pPr>
+            <w:r>
+              <w:rPr>
+                <w:rFonts w:hint="eastAsia"/>
+                <w:b/>
+              </w:rPr>
+              <w:t>说明</w:t>
+            </w:r>
+          </w:p>
+        </w:tc>
+      </w:tr>
+      <w:tr>
+        <w:tc>
+          <w:tcPr>
+            <w:tcW w:w="2130" w:type="dxa"/>
+          </w:tcPr>
+          <w:p>
+            <w:pPr>
+              <w:widowControl/>
+              <w:jc w:val="left"/>
+            </w:pPr>
+            <w:r>
+              <w:rPr>
+                <w:rFonts w:hint="eastAsia"/>
+              </w:rPr>
+              <w:t>0.1.0</w:t>
+            </w:r>
+          </w:p>
+        </w:tc>
+        <w:tc>
+          <w:tcPr>
+            <w:tcW w:w="2130" w:type="dxa"/>
+          </w:tcPr>
+          <w:p>
+            <w:pPr>
+              <w:widowControl/>
+              <w:jc w:val="left"/>
+            </w:pPr>
+            <w:r>
+              <w:rPr>
+                <w:rFonts w:hint="eastAsia"/>
+              </w:rPr>
+              <w:t>2013/03/0</w:t>
+            </w:r>
+            <w:r>
+              <w:rPr>
+                <w:rFonts w:hint="eastAsia"/>
+              </w:rPr>
+              <w:t>7</w:t>
+            </w:r>
+          </w:p>
+        </w:tc>
+        <w:tc>
+          <w:tcPr>
+            <w:tcW w:w="2131" w:type="dxa"/>
+          </w:tcPr>
+          <w:p>
+            <w:pPr>
+              <w:widowControl/>
+              <w:jc w:val="left"/>
+            </w:pPr>
+            <w:r>
+              <w:rPr>
+                <w:rFonts w:hint="eastAsia"/>
+              </w:rPr>
+              <w:t>郭旭</w:t>
+            </w:r>
+          </w:p>
+        </w:tc>
+        <w:tc>
+          <w:tcPr>
+            <w:tcW w:w="2131" w:type="dxa"/>
+          </w:tcPr>
+          <w:p>
+            <w:pPr>
+              <w:widowControl/>
+              <w:jc w:val="left"/>
+            </w:pPr>
+            <w:r>
+              <w:rPr>
+                <w:rFonts w:hint="eastAsia"/>
+              </w:rPr>
+              <w:t>创建</w:t>
+            </w:r>
+          </w:p>
+        </w:tc>
+      </w:tr>
+      <w:tr>
+        <w:tc>
+          <w:tcPr>
+            <w:tcW w:w="2130" w:type="dxa"/>
+          </w:tcPr>
+          <w:p>
+            <w:pPr>
+              <w:widowControl/>
+              <w:jc w:val="left"/>
+            </w:pPr>
+          </w:p>
+        </w:tc>
+        <w:tc>
+          <w:tcPr>
+            <w:tcW w:w="2130" w:type="dxa"/>
+          </w:tcPr>
+          <w:p>
+            <w:pPr>
+              <w:widowControl/>
+              <w:jc w:val="left"/>
+            </w:pPr>
+          </w:p>
+        </w:tc>
+        <w:tc>
+          <w:tcPr>
+            <w:tcW w:w="2131" w:type="dxa"/>
+          </w:tcPr>
+          <w:p>
+            <w:pPr>
+              <w:widowControl/>
+              <w:jc w:val="left"/>
+            </w:pPr>
+          </w:p>
+        </w:tc>
+        <w:tc>
+          <w:tcPr>
+            <w:tcW w:w="2131" w:type="dxa"/>
+          </w:tcPr>
+          <w:p>
+            <w:pPr>
+              <w:widowControl/>
+              <w:jc w:val="left"/>
+            </w:pPr>
+          </w:p>
+        </w:tc>
+      </w:tr>
+      <w:tr>
+        <w:tc>
+          <w:tcPr>
+            <w:tcW w:w="2130" w:type="dxa"/>
+          </w:tcPr>
+          <w:p>
+            <w:pPr>
+              <w:widowControl/>
+              <w:jc w:val="left"/>
+            </w:pPr>
+          </w:p>
+        </w:tc>
+        <w:tc>
+          <w:tcPr>
+            <w:tcW w:w="2130" w:type="dxa"/>
+          </w:tcPr>
+          <w:p>
+            <w:pPr>
+              <w:widowControl/>
+              <w:jc w:val="left"/>
+            </w:pPr>
+          </w:p>
+        </w:tc>
+        <w:tc>
+          <w:tcPr>
+            <w:tcW w:w="2131" w:type="dxa"/>
+          </w:tcPr>
+          <w:p>
+            <w:pPr>
+              <w:widowControl/>
+              <w:jc w:val="left"/>
+            </w:pPr>
+          </w:p>
+        </w:tc>
+        <w:tc>
+          <w:tcPr>
+            <w:tcW w:w="2131" w:type="dxa"/>
+          </w:tcPr>
+          <w:p>
+            <w:pPr>
+              <w:widowControl/>
+              <w:jc w:val="left"/>
+            </w:pPr>
+          </w:p>
+        </w:tc>
+      </w:tr>
+      <w:tr>
+        <w:tc>
+          <w:tcPr>
+            <w:tcW w:w="2130" w:type="dxa"/>
+          </w:tcPr>
+          <w:p>
+            <w:pPr>
+              <w:widowControl/>
+              <w:jc w:val="left"/>
+            </w:pPr>
+          </w:p>
+        </w:tc>
+        <w:tc>
+          <w:tcPr>
+            <w:tcW w:w="2130" w:type="dxa"/>
+          </w:tcPr>
+          <w:p>
+            <w:pPr>
+              <w:widowControl/>
+              <w:jc w:val="left"/>
+            </w:pPr>
+          </w:p>
+        </w:tc>
+        <w:tc>
+          <w:tcPr>
+            <w:tcW w:w="2131" w:type="dxa"/>
+          </w:tcPr>
+          <w:p>
+            <w:pPr>
+              <w:widowControl/>
+              <w:jc w:val="left"/>
+            </w:pPr>
+          </w:p>
+        </w:tc>
+        <w:tc>
+          <w:tcPr>
+            <w:tcW w:w="2131" w:type="dxa"/>
+          </w:tcPr>
+          <w:p>
+            <w:pPr>
+              <w:widowControl/>
+              <w:jc w:val="left"/>
+            </w:pPr>
+          </w:p>
+        </w:tc>
+      </w:tr>
+      <w:tr>
+        <w:tc>
+          <w:tcPr>
+            <w:tcW w:w="2130" w:type="dxa"/>
+          </w:tcPr>
+          <w:p>
+            <w:pPr>
+              <w:widowControl/>
+              <w:jc w:val="left"/>
+            </w:pPr>
+          </w:p>
+        </w:tc>
+        <w:tc>
+          <w:tcPr>
+            <w:tcW w:w="2130" w:type="dxa"/>
+          </w:tcPr>
+          <w:p>
+            <w:pPr>
+              <w:widowControl/>
+              <w:jc w:val="left"/>
+            </w:pPr>
+          </w:p>
+        </w:tc>
+        <w:tc>
+          <w:tcPr>
+            <w:tcW w:w="2131" w:type="dxa"/>
+          </w:tcPr>
+          <w:p>
+            <w:pPr>
+              <w:widowControl/>
+              <w:jc w:val="left"/>
+            </w:pPr>
+          </w:p>
+        </w:tc>
+        <w:tc>
+          <w:tcPr>
+            <w:tcW w:w="2131" w:type="dxa"/>
+          </w:tcPr>
+          <w:p>
+            <w:pPr>
+              <w:widowControl/>
+              <w:jc w:val="left"/>
+            </w:pPr>
+          </w:p>
+        </w:tc>
+      </w:tr>
+      <w:tr>
+        <w:tc>
+          <w:tcPr>
+            <w:tcW w:w="2130" w:type="dxa"/>
+          </w:tcPr>
+          <w:p>
+            <w:pPr>
+              <w:widowControl/>
+              <w:jc w:val="left"/>
+            </w:pPr>
+          </w:p>
+        </w:tc>
+        <w:tc>
+          <w:tcPr>
+            <w:tcW w:w="2130" w:type="dxa"/>
+          </w:tcPr>
+          <w:p>
+            <w:pPr>
+              <w:widowControl/>
+              <w:jc w:val="left"/>
+            </w:pPr>
+          </w:p>
+        </w:tc>
+        <w:tc>
+          <w:tcPr>
+            <w:tcW w:w="2131" w:type="dxa"/>
+          </w:tcPr>
+          <w:p>
+            <w:pPr>
+              <w:widowControl/>
+              <w:jc w:val="left"/>
+            </w:pPr>
+          </w:p>
+        </w:tc>
+        <w:tc>
+          <w:tcPr>
+            <w:tcW w:w="2131" w:type="dxa"/>
+          </w:tcPr>
+          <w:p>
+            <w:pPr>
+              <w:widowControl/>
+              <w:jc w:val="left"/>
+            </w:pPr>
+          </w:p>
+        </w:tc>
+      </w:tr>
+      <w:tr>
+        <w:tc>
+          <w:tcPr>
+            <w:tcW w:w="2130" w:type="dxa"/>
+          </w:tcPr>
+          <w:p>
+            <w:pPr>
+              <w:widowControl/>
+              <w:jc w:val="left"/>
+            </w:pPr>
+          </w:p>
+        </w:tc>
+        <w:tc>
+          <w:tcPr>
+            <w:tcW w:w="2130" w:type="dxa"/>
+          </w:tcPr>
+          <w:p>
+            <w:pPr>
+              <w:widowControl/>
+              <w:jc w:val="left"/>
+            </w:pPr>
+          </w:p>
+        </w:tc>
+        <w:tc>
+          <w:tcPr>
+            <w:tcW w:w="2131" w:type="dxa"/>
+          </w:tcPr>
+          <w:p>
+            <w:pPr>
+              <w:widowControl/>
+              <w:jc w:val="left"/>
+            </w:pPr>
+          </w:p>
+        </w:tc>
+        <w:tc>
+          <w:tcPr>
+            <w:tcW w:w="2131" w:type="dxa"/>
+          </w:tcPr>
+          <w:p>
+            <w:pPr>
+              <w:widowControl/>
+              <w:jc w:val="left"/>
+            </w:pPr>
+          </w:p>
+        </w:tc>
+      </w:tr>
+    </w:tbl>
+    <w:p>
+      <w:pPr>
+        <w:widowControl/>
+        <w:jc w:val="left"/>
+      </w:pPr>
+    </w:p>
+    <w:p>
+      <w:pPr>
+        <w:widowControl/>
+        <w:jc w:val="left"/>
+      </w:pPr>
+    </w:p>
+    <w:p>
+      <w:pPr>
+        <w:widowControl/>
+        <w:jc w:val="left"/>
+      </w:pPr>
+    </w:p>
+    <w:p>
+      <w:pPr>
+        <w:widowControl/>
+        <w:jc w:val="left"/>
+      </w:pPr>
+    </w:p>
+    <w:p>
+      <w:pPr>
+        <w:widowControl/>
+        <w:jc w:val="left"/>
+      </w:pPr>
+      <w:r>
+        <w:br w:type="page"/>
+      </w:r>
     </w:p>
     <w:p>
       <w:pPr>
@@ -54,6 +890,7 @@
           <w:sz w:val="21"/>
           <w:szCs w:val="21"/>
         </w:rPr>
+        <w:lastRenderedPageBreak/>
         <w:t>国家字典表</w:t>
       </w:r>
       <w:r>
@@ -222,7 +1059,13 @@
               <w:rPr>
                 <w:rFonts w:ascii="Times New Roman" w:eastAsia="宋体" w:hAnsi="Times New Roman" w:cs="Times New Roman"/>
               </w:rPr>
-              <w:t>36</w:t>
+              <w:t>3</w:t>
+            </w:r>
+            <w:r>
+              <w:rPr>
+                <w:rFonts w:ascii="Times New Roman" w:eastAsia="宋体" w:hAnsi="Times New Roman" w:cs="Times New Roman" w:hint="eastAsia"/>
+              </w:rPr>
+              <w:t>2</w:t>
             </w:r>
           </w:p>
         </w:tc>
@@ -299,6 +1142,12 @@
                 <w:rFonts w:ascii="Times New Roman" w:eastAsia="宋体" w:hAnsi="Times New Roman" w:cs="Times New Roman"/>
               </w:rPr>
             </w:pPr>
+            <w:r>
+              <w:rPr>
+                <w:rFonts w:ascii="Times New Roman" w:eastAsia="宋体" w:hAnsi="Times New Roman" w:cs="Times New Roman" w:hint="eastAsia"/>
+              </w:rPr>
+              <w:t>128</w:t>
+            </w:r>
           </w:p>
         </w:tc>
         <w:tc>
@@ -317,57 +1166,6 @@
               </w:rPr>
               <w:t>唯一。国家名称</w:t>
             </w:r>
-          </w:p>
-        </w:tc>
-      </w:tr>
-      <w:tr>
-        <w:tc>
-          <w:tcPr>
-            <w:tcW w:w="2268" w:type="dxa"/>
-          </w:tcPr>
-          <w:p>
-            <w:pPr>
-              <w:rPr>
-                <w:rFonts w:ascii="Times New Roman" w:eastAsia="宋体" w:hAnsi="Times New Roman" w:cs="Times New Roman"/>
-              </w:rPr>
-            </w:pPr>
-          </w:p>
-        </w:tc>
-        <w:tc>
-          <w:tcPr>
-            <w:tcW w:w="1701" w:type="dxa"/>
-          </w:tcPr>
-          <w:p>
-            <w:pPr>
-              <w:rPr>
-                <w:rFonts w:ascii="Times New Roman" w:eastAsia="宋体" w:hAnsi="Times New Roman" w:cs="Times New Roman"/>
-              </w:rPr>
-            </w:pPr>
-          </w:p>
-        </w:tc>
-        <w:tc>
-          <w:tcPr>
-            <w:tcW w:w="818" w:type="dxa"/>
-          </w:tcPr>
-          <w:p>
-            <w:pPr>
-              <w:jc w:val="right"/>
-              <w:rPr>
-                <w:rFonts w:ascii="Times New Roman" w:eastAsia="宋体" w:hAnsi="Times New Roman" w:cs="Times New Roman"/>
-              </w:rPr>
-            </w:pPr>
-          </w:p>
-        </w:tc>
-        <w:tc>
-          <w:tcPr>
-            <w:tcW w:w="3577" w:type="dxa"/>
-          </w:tcPr>
-          <w:p>
-            <w:pPr>
-              <w:rPr>
-                <w:rFonts w:ascii="Times New Roman" w:eastAsia="宋体" w:hAnsi="Times New Roman" w:cs="Times New Roman"/>
-              </w:rPr>
-            </w:pPr>
           </w:p>
         </w:tc>
       </w:tr>
@@ -594,9 +1392,9 @@
             </w:pPr>
             <w:r>
               <w:rPr>
-                <w:rFonts w:ascii="Times New Roman" w:eastAsia="宋体" w:hAnsi="Times New Roman" w:cs="Times New Roman"/>
-              </w:rPr>
-              <w:t>36</w:t>
+                <w:rFonts w:ascii="Times New Roman" w:eastAsia="宋体" w:hAnsi="Times New Roman" w:cs="Times New Roman" w:hint="eastAsia"/>
+              </w:rPr>
+              <w:t>32</w:t>
             </w:r>
           </w:p>
         </w:tc>
@@ -673,6 +1471,12 @@
                 <w:rFonts w:ascii="Times New Roman" w:eastAsia="宋体" w:hAnsi="Times New Roman" w:cs="Times New Roman"/>
               </w:rPr>
             </w:pPr>
+            <w:r>
+              <w:rPr>
+                <w:rFonts w:ascii="Times New Roman" w:eastAsia="宋体" w:hAnsi="Times New Roman" w:cs="Times New Roman" w:hint="eastAsia"/>
+              </w:rPr>
+              <w:t>128</w:t>
+            </w:r>
           </w:p>
         </w:tc>
         <w:tc>
@@ -744,9 +1548,9 @@
             </w:pPr>
             <w:r>
               <w:rPr>
-                <w:rFonts w:ascii="Times New Roman" w:eastAsia="宋体" w:hAnsi="Times New Roman" w:cs="Times New Roman"/>
-              </w:rPr>
-              <w:t>36</w:t>
+                <w:rFonts w:ascii="Times New Roman" w:eastAsia="宋体" w:hAnsi="Times New Roman" w:cs="Times New Roman" w:hint="eastAsia"/>
+              </w:rPr>
+              <w:t>32</w:t>
             </w:r>
           </w:p>
         </w:tc>
@@ -779,57 +1583,6 @@
               </w:rPr>
               <w:t>ID</w:t>
             </w:r>
-          </w:p>
-        </w:tc>
-      </w:tr>
-      <w:tr>
-        <w:tc>
-          <w:tcPr>
-            <w:tcW w:w="2268" w:type="dxa"/>
-          </w:tcPr>
-          <w:p>
-            <w:pPr>
-              <w:rPr>
-                <w:rFonts w:ascii="Times New Roman" w:eastAsia="宋体" w:hAnsi="Times New Roman" w:cs="Times New Roman"/>
-              </w:rPr>
-            </w:pPr>
-          </w:p>
-        </w:tc>
-        <w:tc>
-          <w:tcPr>
-            <w:tcW w:w="1701" w:type="dxa"/>
-          </w:tcPr>
-          <w:p>
-            <w:pPr>
-              <w:rPr>
-                <w:rFonts w:ascii="Times New Roman" w:eastAsia="宋体" w:hAnsi="Times New Roman" w:cs="Times New Roman"/>
-              </w:rPr>
-            </w:pPr>
-          </w:p>
-        </w:tc>
-        <w:tc>
-          <w:tcPr>
-            <w:tcW w:w="818" w:type="dxa"/>
-          </w:tcPr>
-          <w:p>
-            <w:pPr>
-              <w:jc w:val="right"/>
-              <w:rPr>
-                <w:rFonts w:ascii="Times New Roman" w:eastAsia="宋体" w:hAnsi="Times New Roman" w:cs="Times New Roman"/>
-              </w:rPr>
-            </w:pPr>
-          </w:p>
-        </w:tc>
-        <w:tc>
-          <w:tcPr>
-            <w:tcW w:w="3577" w:type="dxa"/>
-          </w:tcPr>
-          <w:p>
-            <w:pPr>
-              <w:rPr>
-                <w:rFonts w:ascii="Times New Roman" w:eastAsia="宋体" w:hAnsi="Times New Roman" w:cs="Times New Roman"/>
-              </w:rPr>
-            </w:pPr>
           </w:p>
         </w:tc>
       </w:tr>
@@ -1059,9 +1812,9 @@
             </w:pPr>
             <w:r>
               <w:rPr>
-                <w:rFonts w:ascii="Times New Roman" w:eastAsia="宋体" w:hAnsi="Times New Roman" w:cs="Times New Roman"/>
-              </w:rPr>
-              <w:t>36</w:t>
+                <w:rFonts w:ascii="Times New Roman" w:eastAsia="宋体" w:hAnsi="Times New Roman" w:cs="Times New Roman" w:hint="eastAsia"/>
+              </w:rPr>
+              <w:t>32</w:t>
             </w:r>
           </w:p>
         </w:tc>
@@ -1138,6 +1891,12 @@
                 <w:rFonts w:ascii="Times New Roman" w:eastAsia="宋体" w:hAnsi="Times New Roman" w:cs="Times New Roman"/>
               </w:rPr>
             </w:pPr>
+            <w:r>
+              <w:rPr>
+                <w:rFonts w:ascii="Times New Roman" w:eastAsia="宋体" w:hAnsi="Times New Roman" w:cs="Times New Roman" w:hint="eastAsia"/>
+              </w:rPr>
+              <w:t>128</w:t>
+            </w:r>
           </w:p>
         </w:tc>
         <w:tc>
@@ -1209,9 +1968,9 @@
             </w:pPr>
             <w:r>
               <w:rPr>
-                <w:rFonts w:ascii="Times New Roman" w:eastAsia="宋体" w:hAnsi="Times New Roman" w:cs="Times New Roman"/>
-              </w:rPr>
-              <w:t>36</w:t>
+                <w:rFonts w:ascii="Times New Roman" w:eastAsia="宋体" w:hAnsi="Times New Roman" w:cs="Times New Roman" w:hint="eastAsia"/>
+              </w:rPr>
+              <w:t>32</w:t>
             </w:r>
           </w:p>
         </w:tc>
@@ -1243,57 +2002,6 @@
               </w:rPr>
               <w:t>ID</w:t>
             </w:r>
-          </w:p>
-        </w:tc>
-      </w:tr>
-      <w:tr>
-        <w:tc>
-          <w:tcPr>
-            <w:tcW w:w="2268" w:type="dxa"/>
-          </w:tcPr>
-          <w:p>
-            <w:pPr>
-              <w:rPr>
-                <w:rFonts w:ascii="Times New Roman" w:eastAsia="宋体" w:hAnsi="Times New Roman" w:cs="Times New Roman"/>
-              </w:rPr>
-            </w:pPr>
-          </w:p>
-        </w:tc>
-        <w:tc>
-          <w:tcPr>
-            <w:tcW w:w="1701" w:type="dxa"/>
-          </w:tcPr>
-          <w:p>
-            <w:pPr>
-              <w:rPr>
-                <w:rFonts w:ascii="Times New Roman" w:eastAsia="宋体" w:hAnsi="Times New Roman" w:cs="Times New Roman"/>
-              </w:rPr>
-            </w:pPr>
-          </w:p>
-        </w:tc>
-        <w:tc>
-          <w:tcPr>
-            <w:tcW w:w="818" w:type="dxa"/>
-          </w:tcPr>
-          <w:p>
-            <w:pPr>
-              <w:jc w:val="right"/>
-              <w:rPr>
-                <w:rFonts w:ascii="Times New Roman" w:eastAsia="宋体" w:hAnsi="Times New Roman" w:cs="Times New Roman"/>
-              </w:rPr>
-            </w:pPr>
-          </w:p>
-        </w:tc>
-        <w:tc>
-          <w:tcPr>
-            <w:tcW w:w="3577" w:type="dxa"/>
-          </w:tcPr>
-          <w:p>
-            <w:pPr>
-              <w:rPr>
-                <w:rFonts w:ascii="Times New Roman" w:eastAsia="宋体" w:hAnsi="Times New Roman" w:cs="Times New Roman"/>
-              </w:rPr>
-            </w:pPr>
           </w:p>
         </w:tc>
       </w:tr>
@@ -1878,57 +2586,6 @@
           </w:p>
         </w:tc>
       </w:tr>
-      <w:tr>
-        <w:tc>
-          <w:tcPr>
-            <w:tcW w:w="2268" w:type="dxa"/>
-          </w:tcPr>
-          <w:p>
-            <w:pPr>
-              <w:rPr>
-                <w:rFonts w:ascii="Times New Roman" w:eastAsia="宋体" w:hAnsi="Times New Roman" w:cs="Times New Roman"/>
-              </w:rPr>
-            </w:pPr>
-          </w:p>
-        </w:tc>
-        <w:tc>
-          <w:tcPr>
-            <w:tcW w:w="1701" w:type="dxa"/>
-          </w:tcPr>
-          <w:p>
-            <w:pPr>
-              <w:rPr>
-                <w:rFonts w:ascii="Times New Roman" w:eastAsia="宋体" w:hAnsi="Times New Roman" w:cs="Times New Roman"/>
-              </w:rPr>
-            </w:pPr>
-          </w:p>
-        </w:tc>
-        <w:tc>
-          <w:tcPr>
-            <w:tcW w:w="818" w:type="dxa"/>
-          </w:tcPr>
-          <w:p>
-            <w:pPr>
-              <w:jc w:val="right"/>
-              <w:rPr>
-                <w:rFonts w:ascii="Times New Roman" w:eastAsia="宋体" w:hAnsi="Times New Roman" w:cs="Times New Roman"/>
-              </w:rPr>
-            </w:pPr>
-          </w:p>
-        </w:tc>
-        <w:tc>
-          <w:tcPr>
-            <w:tcW w:w="3577" w:type="dxa"/>
-          </w:tcPr>
-          <w:p>
-            <w:pPr>
-              <w:rPr>
-                <w:rFonts w:ascii="Times New Roman" w:eastAsia="宋体" w:hAnsi="Times New Roman" w:cs="Times New Roman"/>
-              </w:rPr>
-            </w:pPr>
-          </w:p>
-        </w:tc>
-      </w:tr>
     </w:tbl>
     <w:p>
       <w:pPr>
@@ -1995,7 +2652,6 @@
           <w:sz w:val="21"/>
           <w:szCs w:val="21"/>
         </w:rPr>
-        <w:lastRenderedPageBreak/>
         <w:t>用户权限表</w:t>
       </w:r>
       <w:r>
@@ -2274,57 +2930,6 @@
           </w:p>
         </w:tc>
       </w:tr>
-      <w:tr>
-        <w:tc>
-          <w:tcPr>
-            <w:tcW w:w="2268" w:type="dxa"/>
-          </w:tcPr>
-          <w:p>
-            <w:pPr>
-              <w:rPr>
-                <w:rFonts w:ascii="Times New Roman" w:eastAsia="宋体" w:hAnsi="Times New Roman" w:cs="Times New Roman"/>
-              </w:rPr>
-            </w:pPr>
-          </w:p>
-        </w:tc>
-        <w:tc>
-          <w:tcPr>
-            <w:tcW w:w="1701" w:type="dxa"/>
-          </w:tcPr>
-          <w:p>
-            <w:pPr>
-              <w:rPr>
-                <w:rFonts w:ascii="Times New Roman" w:eastAsia="宋体" w:hAnsi="Times New Roman" w:cs="Times New Roman"/>
-              </w:rPr>
-            </w:pPr>
-          </w:p>
-        </w:tc>
-        <w:tc>
-          <w:tcPr>
-            <w:tcW w:w="818" w:type="dxa"/>
-          </w:tcPr>
-          <w:p>
-            <w:pPr>
-              <w:jc w:val="right"/>
-              <w:rPr>
-                <w:rFonts w:ascii="Times New Roman" w:eastAsia="宋体" w:hAnsi="Times New Roman" w:cs="Times New Roman"/>
-              </w:rPr>
-            </w:pPr>
-          </w:p>
-        </w:tc>
-        <w:tc>
-          <w:tcPr>
-            <w:tcW w:w="3577" w:type="dxa"/>
-          </w:tcPr>
-          <w:p>
-            <w:pPr>
-              <w:rPr>
-                <w:rFonts w:ascii="Times New Roman" w:eastAsia="宋体" w:hAnsi="Times New Roman" w:cs="Times New Roman"/>
-              </w:rPr>
-            </w:pPr>
-          </w:p>
-        </w:tc>
-      </w:tr>
     </w:tbl>
     <w:p>
       <w:pPr>
@@ -2631,6 +3236,7 @@
               <w:rPr>
                 <w:rFonts w:ascii="Times New Roman" w:eastAsia="宋体" w:hAnsi="Times New Roman" w:cs="Times New Roman"/>
               </w:rPr>
+              <w:lastRenderedPageBreak/>
               <w:t>SIGHTS_NAME</w:t>
             </w:r>
           </w:p>
@@ -2694,15 +3300,13 @@
             <w:pPr>
               <w:rPr>
                 <w:rFonts w:ascii="Times New Roman" w:eastAsia="宋体" w:hAnsi="Times New Roman" w:cs="Times New Roman"/>
-                <w:strike/>
-              </w:rPr>
-            </w:pPr>
-            <w:r>
-              <w:rPr>
-                <w:rFonts w:ascii="Times New Roman" w:eastAsia="宋体" w:hAnsi="Times New Roman" w:cs="Times New Roman"/>
-                <w:strike/>
-              </w:rPr>
-              <w:t>COUNTRY_ID</w:t>
+              </w:rPr>
+            </w:pPr>
+            <w:r>
+              <w:rPr>
+                <w:rFonts w:ascii="Times New Roman" w:eastAsia="宋体" w:hAnsi="Times New Roman" w:cs="Times New Roman"/>
+              </w:rPr>
+              <w:t>CITY_ID</w:t>
             </w:r>
           </w:p>
         </w:tc>
@@ -2714,13 +3318,11 @@
             <w:pPr>
               <w:rPr>
                 <w:rFonts w:ascii="Times New Roman" w:eastAsia="宋体" w:hAnsi="Times New Roman" w:cs="Times New Roman"/>
-                <w:strike/>
-              </w:rPr>
-            </w:pPr>
-            <w:r>
-              <w:rPr>
-                <w:rFonts w:ascii="Times New Roman" w:eastAsia="宋体" w:hAnsi="Times New Roman" w:cs="Times New Roman"/>
-                <w:strike/>
+              </w:rPr>
+            </w:pPr>
+            <w:r>
+              <w:rPr>
+                <w:rFonts w:ascii="Times New Roman" w:eastAsia="宋体" w:hAnsi="Times New Roman" w:cs="Times New Roman"/>
               </w:rPr>
               <w:t>TEXT</w:t>
             </w:r>
@@ -2735,7 +3337,6 @@
               <w:jc w:val="right"/>
               <w:rPr>
                 <w:rFonts w:ascii="Times New Roman" w:eastAsia="宋体" w:hAnsi="Times New Roman" w:cs="Times New Roman"/>
-                <w:strike/>
               </w:rPr>
             </w:pPr>
           </w:p>
@@ -2748,20 +3349,17 @@
             <w:pPr>
               <w:rPr>
                 <w:rFonts w:ascii="Times New Roman" w:eastAsia="宋体" w:hAnsi="Times New Roman" w:cs="Times New Roman"/>
-                <w:strike/>
-              </w:rPr>
-            </w:pPr>
-            <w:r>
-              <w:rPr>
-                <w:rFonts w:ascii="Times New Roman" w:eastAsia="宋体" w:hAnsi="Times New Roman" w:cs="Times New Roman"/>
-                <w:strike/>
-              </w:rPr>
-              <w:t>所在国家</w:t>
-            </w:r>
-            <w:r>
-              <w:rPr>
-                <w:rFonts w:ascii="Times New Roman" w:eastAsia="宋体" w:hAnsi="Times New Roman" w:cs="Times New Roman"/>
-                <w:strike/>
+              </w:rPr>
+            </w:pPr>
+            <w:r>
+              <w:rPr>
+                <w:rFonts w:ascii="Times New Roman" w:eastAsia="宋体" w:hAnsi="Times New Roman" w:cs="Times New Roman"/>
+              </w:rPr>
+              <w:t>所在城市</w:t>
+            </w:r>
+            <w:r>
+              <w:rPr>
+                <w:rFonts w:ascii="Times New Roman" w:eastAsia="宋体" w:hAnsi="Times New Roman" w:cs="Times New Roman"/>
               </w:rPr>
               <w:t>ID</w:t>
             </w:r>
@@ -2777,15 +3375,13 @@
             <w:pPr>
               <w:rPr>
                 <w:rFonts w:ascii="Times New Roman" w:eastAsia="宋体" w:hAnsi="Times New Roman" w:cs="Times New Roman"/>
-                <w:strike/>
-              </w:rPr>
-            </w:pPr>
-            <w:r>
-              <w:rPr>
-                <w:rFonts w:ascii="Times New Roman" w:eastAsia="宋体" w:hAnsi="Times New Roman" w:cs="Times New Roman"/>
-                <w:strike/>
-              </w:rPr>
-              <w:t>PROVINCE_ID</w:t>
+              </w:rPr>
+            </w:pPr>
+            <w:r>
+              <w:rPr>
+                <w:rFonts w:ascii="Times New Roman" w:eastAsia="宋体" w:hAnsi="Times New Roman" w:cs="Times New Roman"/>
+              </w:rPr>
+              <w:t>SIGHTS_LEVEL</w:t>
             </w:r>
           </w:p>
         </w:tc>
@@ -2797,15 +3393,13 @@
             <w:pPr>
               <w:rPr>
                 <w:rFonts w:ascii="Times New Roman" w:eastAsia="宋体" w:hAnsi="Times New Roman" w:cs="Times New Roman"/>
-                <w:strike/>
-              </w:rPr>
-            </w:pPr>
-            <w:r>
-              <w:rPr>
-                <w:rFonts w:ascii="Times New Roman" w:eastAsia="宋体" w:hAnsi="Times New Roman" w:cs="Times New Roman"/>
-                <w:strike/>
-              </w:rPr>
-              <w:t>TEXT</w:t>
+              </w:rPr>
+            </w:pPr>
+            <w:r>
+              <w:rPr>
+                <w:rFonts w:ascii="Times New Roman" w:eastAsia="宋体" w:hAnsi="Times New Roman" w:cs="Times New Roman"/>
+              </w:rPr>
+              <w:t>INTEGER</w:t>
             </w:r>
           </w:p>
         </w:tc>
@@ -2818,7 +3412,6 @@
               <w:jc w:val="right"/>
               <w:rPr>
                 <w:rFonts w:ascii="Times New Roman" w:eastAsia="宋体" w:hAnsi="Times New Roman" w:cs="Times New Roman"/>
-                <w:strike/>
               </w:rPr>
             </w:pPr>
           </w:p>
@@ -2831,22 +3424,61 @@
             <w:pPr>
               <w:rPr>
                 <w:rFonts w:ascii="Times New Roman" w:eastAsia="宋体" w:hAnsi="Times New Roman" w:cs="Times New Roman"/>
-                <w:strike/>
-              </w:rPr>
-            </w:pPr>
-            <w:r>
-              <w:rPr>
-                <w:rFonts w:ascii="Times New Roman" w:eastAsia="宋体" w:hAnsi="Times New Roman" w:cs="Times New Roman"/>
-                <w:strike/>
-              </w:rPr>
-              <w:t>所在省份</w:t>
-            </w:r>
-            <w:r>
-              <w:rPr>
-                <w:rFonts w:ascii="Times New Roman" w:eastAsia="宋体" w:hAnsi="Times New Roman" w:cs="Times New Roman"/>
-                <w:strike/>
-              </w:rPr>
-              <w:t>ID</w:t>
+              </w:rPr>
+            </w:pPr>
+            <w:r>
+              <w:rPr>
+                <w:rFonts w:ascii="Times New Roman" w:eastAsia="宋体" w:hAnsi="Times New Roman" w:cs="Times New Roman"/>
+              </w:rPr>
+              <w:t>景点等级：</w:t>
+            </w:r>
+            <w:r>
+              <w:rPr>
+                <w:rFonts w:ascii="Times New Roman" w:eastAsia="宋体" w:hAnsi="Times New Roman" w:cs="Times New Roman"/>
+              </w:rPr>
+              <w:t>3-AAA</w:t>
+            </w:r>
+            <w:r>
+              <w:rPr>
+                <w:rFonts w:ascii="Times New Roman" w:eastAsia="宋体" w:hAnsi="Times New Roman" w:cs="Times New Roman"/>
+              </w:rPr>
+              <w:t>，</w:t>
+            </w:r>
+            <w:r>
+              <w:rPr>
+                <w:rFonts w:ascii="Times New Roman" w:eastAsia="宋体" w:hAnsi="Times New Roman" w:cs="Times New Roman"/>
+              </w:rPr>
+              <w:t>4-AAAA</w:t>
+            </w:r>
+            <w:r>
+              <w:rPr>
+                <w:rFonts w:ascii="Times New Roman" w:eastAsia="宋体" w:hAnsi="Times New Roman" w:cs="Times New Roman"/>
+              </w:rPr>
+              <w:t>，</w:t>
+            </w:r>
+            <w:r>
+              <w:rPr>
+                <w:rFonts w:ascii="Times New Roman" w:eastAsia="宋体" w:hAnsi="Times New Roman" w:cs="Times New Roman"/>
+              </w:rPr>
+              <w:t>5-AAAAA</w:t>
+            </w:r>
+            <w:r>
+              <w:rPr>
+                <w:rFonts w:ascii="Times New Roman" w:eastAsia="宋体" w:hAnsi="Times New Roman" w:cs="Times New Roman"/>
+              </w:rPr>
+              <w:t>，</w:t>
+            </w:r>
+            <w:r>
+              <w:rPr>
+                <w:rFonts w:ascii="Times New Roman" w:eastAsia="宋体" w:hAnsi="Times New Roman" w:cs="Times New Roman"/>
+              </w:rPr>
+              <w:t>0-</w:t>
+            </w:r>
+            <w:r>
+              <w:rPr>
+                <w:rFonts w:ascii="Times New Roman" w:eastAsia="宋体" w:hAnsi="Times New Roman" w:cs="Times New Roman"/>
+              </w:rPr>
+              <w:t>其它</w:t>
             </w:r>
           </w:p>
         </w:tc>
@@ -2866,7 +3498,7 @@
               <w:rPr>
                 <w:rFonts w:ascii="Times New Roman" w:eastAsia="宋体" w:hAnsi="Times New Roman" w:cs="Times New Roman"/>
               </w:rPr>
-              <w:t>CITY_ID</w:t>
+              <w:t>DESCRIPTION</w:t>
             </w:r>
           </w:p>
         </w:tc>
@@ -2915,13 +3547,7 @@
               <w:rPr>
                 <w:rFonts w:ascii="Times New Roman" w:eastAsia="宋体" w:hAnsi="Times New Roman" w:cs="Times New Roman"/>
               </w:rPr>
-              <w:t>所在城市</w:t>
-            </w:r>
-            <w:r>
-              <w:rPr>
-                <w:rFonts w:ascii="Times New Roman" w:eastAsia="宋体" w:hAnsi="Times New Roman" w:cs="Times New Roman"/>
-              </w:rPr>
-              <w:t>ID</w:t>
+              <w:t>景点介绍</w:t>
             </w:r>
           </w:p>
         </w:tc>
@@ -2935,13 +3561,15 @@
             <w:pPr>
               <w:rPr>
                 <w:rFonts w:ascii="Times New Roman" w:eastAsia="宋体" w:hAnsi="Times New Roman" w:cs="Times New Roman"/>
-              </w:rPr>
-            </w:pPr>
-            <w:r>
-              <w:rPr>
-                <w:rFonts w:ascii="Times New Roman" w:eastAsia="宋体" w:hAnsi="Times New Roman" w:cs="Times New Roman"/>
-              </w:rPr>
-              <w:t>SIGHTS_LEVEL</w:t>
+                <w:color w:val="FF0000"/>
+              </w:rPr>
+            </w:pPr>
+            <w:r>
+              <w:rPr>
+                <w:rFonts w:ascii="Times New Roman" w:eastAsia="宋体" w:hAnsi="Times New Roman" w:cs="Times New Roman"/>
+                <w:color w:val="FF0000"/>
+              </w:rPr>
+              <w:t>PRICE</w:t>
             </w:r>
           </w:p>
         </w:tc>
@@ -2953,11 +3581,13 @@
             <w:pPr>
               <w:rPr>
                 <w:rFonts w:ascii="Times New Roman" w:eastAsia="宋体" w:hAnsi="Times New Roman" w:cs="Times New Roman"/>
-              </w:rPr>
-            </w:pPr>
-            <w:r>
-              <w:rPr>
-                <w:rFonts w:ascii="Times New Roman" w:eastAsia="宋体" w:hAnsi="Times New Roman" w:cs="Times New Roman"/>
+                <w:color w:val="FF0000"/>
+              </w:rPr>
+            </w:pPr>
+            <w:r>
+              <w:rPr>
+                <w:rFonts w:ascii="Times New Roman" w:eastAsia="宋体" w:hAnsi="Times New Roman" w:cs="Times New Roman"/>
+                <w:color w:val="FF0000"/>
               </w:rPr>
               <w:t>INTEGER</w:t>
             </w:r>
@@ -2972,6 +3602,7 @@
               <w:jc w:val="right"/>
               <w:rPr>
                 <w:rFonts w:ascii="Times New Roman" w:eastAsia="宋体" w:hAnsi="Times New Roman" w:cs="Times New Roman"/>
+                <w:color w:val="FF0000"/>
               </w:rPr>
             </w:pPr>
           </w:p>
@@ -2984,61 +3615,22 @@
             <w:pPr>
               <w:rPr>
                 <w:rFonts w:ascii="Times New Roman" w:eastAsia="宋体" w:hAnsi="Times New Roman" w:cs="Times New Roman"/>
-              </w:rPr>
-            </w:pPr>
-            <w:r>
-              <w:rPr>
-                <w:rFonts w:ascii="Times New Roman" w:eastAsia="宋体" w:hAnsi="Times New Roman" w:cs="Times New Roman"/>
-              </w:rPr>
-              <w:t>景点等级：</w:t>
-            </w:r>
-            <w:r>
-              <w:rPr>
-                <w:rFonts w:ascii="Times New Roman" w:eastAsia="宋体" w:hAnsi="Times New Roman" w:cs="Times New Roman"/>
-              </w:rPr>
-              <w:t>3-AAA</w:t>
-            </w:r>
-            <w:r>
-              <w:rPr>
-                <w:rFonts w:ascii="Times New Roman" w:eastAsia="宋体" w:hAnsi="Times New Roman" w:cs="Times New Roman"/>
-              </w:rPr>
-              <w:t>，</w:t>
-            </w:r>
-            <w:r>
-              <w:rPr>
-                <w:rFonts w:ascii="Times New Roman" w:eastAsia="宋体" w:hAnsi="Times New Roman" w:cs="Times New Roman"/>
-              </w:rPr>
-              <w:t>4-AAAA</w:t>
-            </w:r>
-            <w:r>
-              <w:rPr>
-                <w:rFonts w:ascii="Times New Roman" w:eastAsia="宋体" w:hAnsi="Times New Roman" w:cs="Times New Roman"/>
-              </w:rPr>
-              <w:t>，</w:t>
-            </w:r>
-            <w:r>
-              <w:rPr>
-                <w:rFonts w:ascii="Times New Roman" w:eastAsia="宋体" w:hAnsi="Times New Roman" w:cs="Times New Roman"/>
-              </w:rPr>
-              <w:t>5-AAAAA</w:t>
-            </w:r>
-            <w:r>
-              <w:rPr>
-                <w:rFonts w:ascii="Times New Roman" w:eastAsia="宋体" w:hAnsi="Times New Roman" w:cs="Times New Roman"/>
-              </w:rPr>
-              <w:t>，</w:t>
-            </w:r>
-            <w:r>
-              <w:rPr>
-                <w:rFonts w:ascii="Times New Roman" w:eastAsia="宋体" w:hAnsi="Times New Roman" w:cs="Times New Roman"/>
-              </w:rPr>
-              <w:t>0-</w:t>
-            </w:r>
-            <w:r>
-              <w:rPr>
-                <w:rFonts w:ascii="Times New Roman" w:eastAsia="宋体" w:hAnsi="Times New Roman" w:cs="Times New Roman"/>
-              </w:rPr>
-              <w:t>其它</w:t>
+                <w:color w:val="FF0000"/>
+              </w:rPr>
+            </w:pPr>
+            <w:r>
+              <w:rPr>
+                <w:rFonts w:ascii="Times New Roman" w:eastAsia="宋体" w:hAnsi="Times New Roman" w:cs="Times New Roman"/>
+                <w:color w:val="FF0000"/>
+              </w:rPr>
+              <w:t>票价</w:t>
+            </w:r>
+            <w:r>
+              <w:rPr>
+                <w:rFonts w:ascii="Times New Roman" w:eastAsia="宋体" w:hAnsi="Times New Roman" w:cs="Times New Roman"/>
+                <w:color w:val="FF0000"/>
+              </w:rPr>
+              <w:t>，单位：元</w:t>
             </w:r>
           </w:p>
         </w:tc>
@@ -3052,14 +3644,9 @@
             <w:pPr>
               <w:rPr>
                 <w:rFonts w:ascii="Times New Roman" w:eastAsia="宋体" w:hAnsi="Times New Roman" w:cs="Times New Roman"/>
-              </w:rPr>
-            </w:pPr>
-            <w:r>
-              <w:rPr>
-                <w:rFonts w:ascii="Times New Roman" w:eastAsia="宋体" w:hAnsi="Times New Roman" w:cs="Times New Roman"/>
-              </w:rPr>
-              <w:t>DESCRIPTION</w:t>
-            </w:r>
+                <w:color w:val="FF0000"/>
+              </w:rPr>
+            </w:pPr>
           </w:p>
         </w:tc>
         <w:tc>
@@ -3070,14 +3657,9 @@
             <w:pPr>
               <w:rPr>
                 <w:rFonts w:ascii="Times New Roman" w:eastAsia="宋体" w:hAnsi="Times New Roman" w:cs="Times New Roman"/>
-              </w:rPr>
-            </w:pPr>
-            <w:r>
-              <w:rPr>
-                <w:rFonts w:ascii="Times New Roman" w:eastAsia="宋体" w:hAnsi="Times New Roman" w:cs="Times New Roman"/>
-              </w:rPr>
-              <w:t>TEXT</w:t>
-            </w:r>
+                <w:color w:val="FF0000"/>
+              </w:rPr>
+            </w:pPr>
           </w:p>
         </w:tc>
         <w:tc>
@@ -3089,6 +3671,7 @@
               <w:jc w:val="right"/>
               <w:rPr>
                 <w:rFonts w:ascii="Times New Roman" w:eastAsia="宋体" w:hAnsi="Times New Roman" w:cs="Times New Roman"/>
+                <w:color w:val="FF0000"/>
               </w:rPr>
             </w:pPr>
           </w:p>
@@ -3101,13 +3684,15 @@
             <w:pPr>
               <w:rPr>
                 <w:rFonts w:ascii="Times New Roman" w:eastAsia="宋体" w:hAnsi="Times New Roman" w:cs="Times New Roman"/>
-              </w:rPr>
-            </w:pPr>
-            <w:r>
-              <w:rPr>
-                <w:rFonts w:ascii="Times New Roman" w:eastAsia="宋体" w:hAnsi="Times New Roman" w:cs="Times New Roman"/>
-              </w:rPr>
-              <w:t>景点介绍</w:t>
+                <w:color w:val="FF0000"/>
+              </w:rPr>
+            </w:pPr>
+            <w:r>
+              <w:rPr>
+                <w:rFonts w:ascii="Times New Roman" w:eastAsia="宋体" w:hAnsi="Times New Roman" w:cs="Times New Roman"/>
+                <w:color w:val="FF0000"/>
+              </w:rPr>
+              <w:t>此处可补充其它信息</w:t>
             </w:r>
           </w:p>
         </w:tc>
@@ -3121,15 +3706,13 @@
             <w:pPr>
               <w:rPr>
                 <w:rFonts w:ascii="Times New Roman" w:eastAsia="宋体" w:hAnsi="Times New Roman" w:cs="Times New Roman"/>
-                <w:color w:val="FF0000"/>
-              </w:rPr>
-            </w:pPr>
-            <w:r>
-              <w:rPr>
-                <w:rFonts w:ascii="Times New Roman" w:eastAsia="宋体" w:hAnsi="Times New Roman" w:cs="Times New Roman"/>
-                <w:color w:val="FF0000"/>
-              </w:rPr>
-              <w:t>PRICE</w:t>
+              </w:rPr>
+            </w:pPr>
+            <w:r>
+              <w:rPr>
+                <w:rFonts w:ascii="Times New Roman" w:eastAsia="宋体" w:hAnsi="Times New Roman" w:cs="Times New Roman"/>
+              </w:rPr>
+              <w:t>CREATING_TIME</w:t>
             </w:r>
           </w:p>
         </w:tc>
@@ -3141,15 +3724,13 @@
             <w:pPr>
               <w:rPr>
                 <w:rFonts w:ascii="Times New Roman" w:eastAsia="宋体" w:hAnsi="Times New Roman" w:cs="Times New Roman"/>
-                <w:color w:val="FF0000"/>
-              </w:rPr>
-            </w:pPr>
-            <w:r>
-              <w:rPr>
-                <w:rFonts w:ascii="Times New Roman" w:eastAsia="宋体" w:hAnsi="Times New Roman" w:cs="Times New Roman"/>
-                <w:color w:val="FF0000"/>
-              </w:rPr>
-              <w:t>INTEGER</w:t>
+              </w:rPr>
+            </w:pPr>
+            <w:r>
+              <w:rPr>
+                <w:rFonts w:ascii="Times New Roman" w:eastAsia="宋体" w:hAnsi="Times New Roman" w:cs="Times New Roman"/>
+              </w:rPr>
+              <w:t>DATETIME</w:t>
             </w:r>
           </w:p>
         </w:tc>
@@ -3162,7 +3743,6 @@
               <w:jc w:val="right"/>
               <w:rPr>
                 <w:rFonts w:ascii="Times New Roman" w:eastAsia="宋体" w:hAnsi="Times New Roman" w:cs="Times New Roman"/>
-                <w:color w:val="FF0000"/>
               </w:rPr>
             </w:pPr>
           </w:p>
@@ -3175,22 +3755,13 @@
             <w:pPr>
               <w:rPr>
                 <w:rFonts w:ascii="Times New Roman" w:eastAsia="宋体" w:hAnsi="Times New Roman" w:cs="Times New Roman"/>
-                <w:color w:val="FF0000"/>
-              </w:rPr>
-            </w:pPr>
-            <w:r>
-              <w:rPr>
-                <w:rFonts w:ascii="Times New Roman" w:eastAsia="宋体" w:hAnsi="Times New Roman" w:cs="Times New Roman"/>
-                <w:color w:val="FF0000"/>
-              </w:rPr>
-              <w:t>票价</w:t>
-            </w:r>
-            <w:r>
-              <w:rPr>
-                <w:rFonts w:ascii="Times New Roman" w:eastAsia="宋体" w:hAnsi="Times New Roman" w:cs="Times New Roman"/>
-                <w:color w:val="FF0000"/>
-              </w:rPr>
-              <w:t>，单位：元</w:t>
+              </w:rPr>
+            </w:pPr>
+            <w:r>
+              <w:rPr>
+                <w:rFonts w:ascii="Times New Roman" w:eastAsia="宋体" w:hAnsi="Times New Roman" w:cs="Times New Roman"/>
+              </w:rPr>
+              <w:t>创建时间</w:t>
             </w:r>
           </w:p>
         </w:tc>
@@ -3204,9 +3775,14 @@
             <w:pPr>
               <w:rPr>
                 <w:rFonts w:ascii="Times New Roman" w:eastAsia="宋体" w:hAnsi="Times New Roman" w:cs="Times New Roman"/>
-                <w:color w:val="FF0000"/>
-              </w:rPr>
-            </w:pPr>
+              </w:rPr>
+            </w:pPr>
+            <w:r>
+              <w:rPr>
+                <w:rFonts w:ascii="Times New Roman" w:eastAsia="宋体" w:hAnsi="Times New Roman" w:cs="Times New Roman"/>
+              </w:rPr>
+              <w:t>MEMOS</w:t>
+            </w:r>
           </w:p>
         </w:tc>
         <w:tc>
@@ -3217,9 +3793,14 @@
             <w:pPr>
               <w:rPr>
                 <w:rFonts w:ascii="Times New Roman" w:eastAsia="宋体" w:hAnsi="Times New Roman" w:cs="Times New Roman"/>
-                <w:color w:val="FF0000"/>
-              </w:rPr>
-            </w:pPr>
+              </w:rPr>
+            </w:pPr>
+            <w:r>
+              <w:rPr>
+                <w:rFonts w:ascii="Times New Roman" w:eastAsia="宋体" w:hAnsi="Times New Roman" w:cs="Times New Roman"/>
+              </w:rPr>
+              <w:t>TEXT</w:t>
+            </w:r>
           </w:p>
         </w:tc>
         <w:tc>
@@ -3231,7 +3812,6 @@
               <w:jc w:val="right"/>
               <w:rPr>
                 <w:rFonts w:ascii="Times New Roman" w:eastAsia="宋体" w:hAnsi="Times New Roman" w:cs="Times New Roman"/>
-                <w:color w:val="FF0000"/>
               </w:rPr>
             </w:pPr>
           </w:p>
@@ -3244,146 +3824,6 @@
             <w:pPr>
               <w:rPr>
                 <w:rFonts w:ascii="Times New Roman" w:eastAsia="宋体" w:hAnsi="Times New Roman" w:cs="Times New Roman"/>
-                <w:color w:val="FF0000"/>
-              </w:rPr>
-            </w:pPr>
-            <w:r>
-              <w:rPr>
-                <w:rFonts w:ascii="Times New Roman" w:eastAsia="宋体" w:hAnsi="Times New Roman" w:cs="Times New Roman"/>
-                <w:color w:val="FF0000"/>
-              </w:rPr>
-              <w:t>此处可补充其它信息</w:t>
-            </w:r>
-          </w:p>
-        </w:tc>
-      </w:tr>
-      <w:tr>
-        <w:tc>
-          <w:tcPr>
-            <w:tcW w:w="2268" w:type="dxa"/>
-          </w:tcPr>
-          <w:p>
-            <w:pPr>
-              <w:rPr>
-                <w:rFonts w:ascii="Times New Roman" w:eastAsia="宋体" w:hAnsi="Times New Roman" w:cs="Times New Roman"/>
-              </w:rPr>
-            </w:pPr>
-            <w:r>
-              <w:rPr>
-                <w:rFonts w:ascii="Times New Roman" w:eastAsia="宋体" w:hAnsi="Times New Roman" w:cs="Times New Roman"/>
-              </w:rPr>
-              <w:t>CREATING_TIME</w:t>
-            </w:r>
-          </w:p>
-        </w:tc>
-        <w:tc>
-          <w:tcPr>
-            <w:tcW w:w="1701" w:type="dxa"/>
-          </w:tcPr>
-          <w:p>
-            <w:pPr>
-              <w:rPr>
-                <w:rFonts w:ascii="Times New Roman" w:eastAsia="宋体" w:hAnsi="Times New Roman" w:cs="Times New Roman"/>
-              </w:rPr>
-            </w:pPr>
-            <w:r>
-              <w:rPr>
-                <w:rFonts w:ascii="Times New Roman" w:eastAsia="宋体" w:hAnsi="Times New Roman" w:cs="Times New Roman"/>
-              </w:rPr>
-              <w:t>DATETIME</w:t>
-            </w:r>
-          </w:p>
-        </w:tc>
-        <w:tc>
-          <w:tcPr>
-            <w:tcW w:w="818" w:type="dxa"/>
-          </w:tcPr>
-          <w:p>
-            <w:pPr>
-              <w:jc w:val="right"/>
-              <w:rPr>
-                <w:rFonts w:ascii="Times New Roman" w:eastAsia="宋体" w:hAnsi="Times New Roman" w:cs="Times New Roman"/>
-              </w:rPr>
-            </w:pPr>
-          </w:p>
-        </w:tc>
-        <w:tc>
-          <w:tcPr>
-            <w:tcW w:w="3577" w:type="dxa"/>
-          </w:tcPr>
-          <w:p>
-            <w:pPr>
-              <w:rPr>
-                <w:rFonts w:ascii="Times New Roman" w:eastAsia="宋体" w:hAnsi="Times New Roman" w:cs="Times New Roman"/>
-              </w:rPr>
-            </w:pPr>
-            <w:r>
-              <w:rPr>
-                <w:rFonts w:ascii="Times New Roman" w:eastAsia="宋体" w:hAnsi="Times New Roman" w:cs="Times New Roman"/>
-              </w:rPr>
-              <w:t>创建时间</w:t>
-            </w:r>
-          </w:p>
-        </w:tc>
-      </w:tr>
-      <w:tr>
-        <w:tc>
-          <w:tcPr>
-            <w:tcW w:w="2268" w:type="dxa"/>
-          </w:tcPr>
-          <w:p>
-            <w:pPr>
-              <w:rPr>
-                <w:rFonts w:ascii="Times New Roman" w:eastAsia="宋体" w:hAnsi="Times New Roman" w:cs="Times New Roman"/>
-              </w:rPr>
-            </w:pPr>
-            <w:r>
-              <w:rPr>
-                <w:rFonts w:ascii="Times New Roman" w:eastAsia="宋体" w:hAnsi="Times New Roman" w:cs="Times New Roman"/>
-              </w:rPr>
-              <w:t>MEMOS</w:t>
-            </w:r>
-          </w:p>
-        </w:tc>
-        <w:tc>
-          <w:tcPr>
-            <w:tcW w:w="1701" w:type="dxa"/>
-          </w:tcPr>
-          <w:p>
-            <w:pPr>
-              <w:rPr>
-                <w:rFonts w:ascii="Times New Roman" w:eastAsia="宋体" w:hAnsi="Times New Roman" w:cs="Times New Roman"/>
-              </w:rPr>
-            </w:pPr>
-            <w:r>
-              <w:rPr>
-                <w:rFonts w:ascii="Times New Roman" w:eastAsia="宋体" w:hAnsi="Times New Roman" w:cs="Times New Roman"/>
-              </w:rPr>
-              <w:t>TEXT</w:t>
-            </w:r>
-          </w:p>
-        </w:tc>
-        <w:tc>
-          <w:tcPr>
-            <w:tcW w:w="818" w:type="dxa"/>
-          </w:tcPr>
-          <w:p>
-            <w:pPr>
-              <w:jc w:val="right"/>
-              <w:rPr>
-                <w:rFonts w:ascii="Times New Roman" w:eastAsia="宋体" w:hAnsi="Times New Roman" w:cs="Times New Roman"/>
-              </w:rPr>
-            </w:pPr>
-          </w:p>
-        </w:tc>
-        <w:tc>
-          <w:tcPr>
-            <w:tcW w:w="3577" w:type="dxa"/>
-          </w:tcPr>
-          <w:p>
-            <w:pPr>
-              <w:rPr>
-                <w:rFonts w:ascii="Times New Roman" w:eastAsia="宋体" w:hAnsi="Times New Roman" w:cs="Times New Roman"/>
               </w:rPr>
             </w:pPr>
             <w:r>
@@ -3392,57 +3832,6 @@
               </w:rPr>
               <w:t>备注</w:t>
             </w:r>
-          </w:p>
-        </w:tc>
-      </w:tr>
-      <w:tr>
-        <w:tc>
-          <w:tcPr>
-            <w:tcW w:w="2268" w:type="dxa"/>
-          </w:tcPr>
-          <w:p>
-            <w:pPr>
-              <w:rPr>
-                <w:rFonts w:ascii="Times New Roman" w:eastAsia="宋体" w:hAnsi="Times New Roman" w:cs="Times New Roman"/>
-              </w:rPr>
-            </w:pPr>
-          </w:p>
-        </w:tc>
-        <w:tc>
-          <w:tcPr>
-            <w:tcW w:w="1701" w:type="dxa"/>
-          </w:tcPr>
-          <w:p>
-            <w:pPr>
-              <w:rPr>
-                <w:rFonts w:ascii="Times New Roman" w:eastAsia="宋体" w:hAnsi="Times New Roman" w:cs="Times New Roman"/>
-              </w:rPr>
-            </w:pPr>
-          </w:p>
-        </w:tc>
-        <w:tc>
-          <w:tcPr>
-            <w:tcW w:w="818" w:type="dxa"/>
-          </w:tcPr>
-          <w:p>
-            <w:pPr>
-              <w:jc w:val="right"/>
-              <w:rPr>
-                <w:rFonts w:ascii="Times New Roman" w:eastAsia="宋体" w:hAnsi="Times New Roman" w:cs="Times New Roman"/>
-              </w:rPr>
-            </w:pPr>
-          </w:p>
-        </w:tc>
-        <w:tc>
-          <w:tcPr>
-            <w:tcW w:w="3577" w:type="dxa"/>
-          </w:tcPr>
-          <w:p>
-            <w:pPr>
-              <w:rPr>
-                <w:rFonts w:ascii="Times New Roman" w:eastAsia="宋体" w:hAnsi="Times New Roman" w:cs="Times New Roman"/>
-              </w:rPr>
-            </w:pPr>
           </w:p>
         </w:tc>
       </w:tr>
@@ -4353,57 +4742,6 @@
           </w:p>
         </w:tc>
       </w:tr>
-      <w:tr>
-        <w:tc>
-          <w:tcPr>
-            <w:tcW w:w="2268" w:type="dxa"/>
-          </w:tcPr>
-          <w:p>
-            <w:pPr>
-              <w:rPr>
-                <w:rFonts w:ascii="Times New Roman" w:eastAsia="宋体" w:hAnsi="Times New Roman" w:cs="Times New Roman"/>
-              </w:rPr>
-            </w:pPr>
-          </w:p>
-        </w:tc>
-        <w:tc>
-          <w:tcPr>
-            <w:tcW w:w="1701" w:type="dxa"/>
-          </w:tcPr>
-          <w:p>
-            <w:pPr>
-              <w:rPr>
-                <w:rFonts w:ascii="Times New Roman" w:eastAsia="宋体" w:hAnsi="Times New Roman" w:cs="Times New Roman"/>
-              </w:rPr>
-            </w:pPr>
-          </w:p>
-        </w:tc>
-        <w:tc>
-          <w:tcPr>
-            <w:tcW w:w="818" w:type="dxa"/>
-          </w:tcPr>
-          <w:p>
-            <w:pPr>
-              <w:jc w:val="right"/>
-              <w:rPr>
-                <w:rFonts w:ascii="Times New Roman" w:eastAsia="宋体" w:hAnsi="Times New Roman" w:cs="Times New Roman"/>
-              </w:rPr>
-            </w:pPr>
-          </w:p>
-        </w:tc>
-        <w:tc>
-          <w:tcPr>
-            <w:tcW w:w="3577" w:type="dxa"/>
-          </w:tcPr>
-          <w:p>
-            <w:pPr>
-              <w:rPr>
-                <w:rFonts w:ascii="Times New Roman" w:eastAsia="宋体" w:hAnsi="Times New Roman" w:cs="Times New Roman"/>
-              </w:rPr>
-            </w:pPr>
-          </w:p>
-        </w:tc>
-      </w:tr>
     </w:tbl>
     <w:p>
       <w:pPr>
@@ -4464,7 +4802,6 @@
           <w:sz w:val="21"/>
           <w:szCs w:val="21"/>
         </w:rPr>
-        <w:lastRenderedPageBreak/>
         <w:t>旅游</w:t>
       </w:r>
       <w:proofErr w:type="gramStart"/>
@@ -5267,57 +5604,6 @@
           </w:p>
         </w:tc>
       </w:tr>
-      <w:tr>
-        <w:tc>
-          <w:tcPr>
-            <w:tcW w:w="2268" w:type="dxa"/>
-          </w:tcPr>
-          <w:p>
-            <w:pPr>
-              <w:rPr>
-                <w:rFonts w:ascii="Times New Roman" w:eastAsia="宋体" w:hAnsi="Times New Roman" w:cs="Times New Roman"/>
-              </w:rPr>
-            </w:pPr>
-          </w:p>
-        </w:tc>
-        <w:tc>
-          <w:tcPr>
-            <w:tcW w:w="1701" w:type="dxa"/>
-          </w:tcPr>
-          <w:p>
-            <w:pPr>
-              <w:rPr>
-                <w:rFonts w:ascii="Times New Roman" w:eastAsia="宋体" w:hAnsi="Times New Roman" w:cs="Times New Roman"/>
-              </w:rPr>
-            </w:pPr>
-          </w:p>
-        </w:tc>
-        <w:tc>
-          <w:tcPr>
-            <w:tcW w:w="818" w:type="dxa"/>
-          </w:tcPr>
-          <w:p>
-            <w:pPr>
-              <w:jc w:val="right"/>
-              <w:rPr>
-                <w:rFonts w:ascii="Times New Roman" w:eastAsia="宋体" w:hAnsi="Times New Roman" w:cs="Times New Roman"/>
-              </w:rPr>
-            </w:pPr>
-          </w:p>
-        </w:tc>
-        <w:tc>
-          <w:tcPr>
-            <w:tcW w:w="3577" w:type="dxa"/>
-          </w:tcPr>
-          <w:p>
-            <w:pPr>
-              <w:rPr>
-                <w:rFonts w:ascii="Times New Roman" w:eastAsia="宋体" w:hAnsi="Times New Roman" w:cs="Times New Roman"/>
-              </w:rPr>
-            </w:pPr>
-          </w:p>
-        </w:tc>
-      </w:tr>
     </w:tbl>
     <w:p>
       <w:pPr>
@@ -5343,8 +5629,6 @@
         </w:rPr>
         <w:t>，</w:t>
       </w:r>
-      <w:bookmarkStart w:id="0" w:name="_GoBack"/>
-      <w:bookmarkEnd w:id="0"/>
       <w:r>
         <w:rPr>
           <w:rFonts w:ascii="Times New Roman" w:eastAsia="宋体" w:hAnsi="Times New Roman" w:cs="Times New Roman"/>
@@ -5404,6 +5688,7 @@
           <w:sz w:val="21"/>
           <w:szCs w:val="21"/>
         </w:rPr>
+        <w:lastRenderedPageBreak/>
         <w:t>用户</w:t>
       </w:r>
       <w:r>
@@ -5998,57 +6283,6 @@
           </w:p>
         </w:tc>
       </w:tr>
-      <w:tr>
-        <w:tc>
-          <w:tcPr>
-            <w:tcW w:w="2268" w:type="dxa"/>
-          </w:tcPr>
-          <w:p>
-            <w:pPr>
-              <w:rPr>
-                <w:rFonts w:ascii="Times New Roman" w:eastAsia="宋体" w:hAnsi="Times New Roman" w:cs="Times New Roman"/>
-              </w:rPr>
-            </w:pPr>
-          </w:p>
-        </w:tc>
-        <w:tc>
-          <w:tcPr>
-            <w:tcW w:w="1701" w:type="dxa"/>
-          </w:tcPr>
-          <w:p>
-            <w:pPr>
-              <w:rPr>
-                <w:rFonts w:ascii="Times New Roman" w:eastAsia="宋体" w:hAnsi="Times New Roman" w:cs="Times New Roman"/>
-              </w:rPr>
-            </w:pPr>
-          </w:p>
-        </w:tc>
-        <w:tc>
-          <w:tcPr>
-            <w:tcW w:w="818" w:type="dxa"/>
-          </w:tcPr>
-          <w:p>
-            <w:pPr>
-              <w:jc w:val="right"/>
-              <w:rPr>
-                <w:rFonts w:ascii="Times New Roman" w:eastAsia="宋体" w:hAnsi="Times New Roman" w:cs="Times New Roman"/>
-              </w:rPr>
-            </w:pPr>
-          </w:p>
-        </w:tc>
-        <w:tc>
-          <w:tcPr>
-            <w:tcW w:w="3577" w:type="dxa"/>
-          </w:tcPr>
-          <w:p>
-            <w:pPr>
-              <w:rPr>
-                <w:rFonts w:ascii="Times New Roman" w:eastAsia="宋体" w:hAnsi="Times New Roman" w:cs="Times New Roman"/>
-              </w:rPr>
-            </w:pPr>
-          </w:p>
-        </w:tc>
-      </w:tr>
     </w:tbl>
     <w:p>
       <w:pPr>
@@ -6774,57 +7008,6 @@
           </w:p>
         </w:tc>
       </w:tr>
-      <w:tr>
-        <w:tc>
-          <w:tcPr>
-            <w:tcW w:w="2268" w:type="dxa"/>
-          </w:tcPr>
-          <w:p>
-            <w:pPr>
-              <w:rPr>
-                <w:rFonts w:ascii="Times New Roman" w:eastAsia="宋体" w:hAnsi="Times New Roman" w:cs="Times New Roman"/>
-              </w:rPr>
-            </w:pPr>
-          </w:p>
-        </w:tc>
-        <w:tc>
-          <w:tcPr>
-            <w:tcW w:w="1701" w:type="dxa"/>
-          </w:tcPr>
-          <w:p>
-            <w:pPr>
-              <w:rPr>
-                <w:rFonts w:ascii="Times New Roman" w:eastAsia="宋体" w:hAnsi="Times New Roman" w:cs="Times New Roman"/>
-              </w:rPr>
-            </w:pPr>
-          </w:p>
-        </w:tc>
-        <w:tc>
-          <w:tcPr>
-            <w:tcW w:w="818" w:type="dxa"/>
-          </w:tcPr>
-          <w:p>
-            <w:pPr>
-              <w:jc w:val="right"/>
-              <w:rPr>
-                <w:rFonts w:ascii="Times New Roman" w:eastAsia="宋体" w:hAnsi="Times New Roman" w:cs="Times New Roman"/>
-              </w:rPr>
-            </w:pPr>
-          </w:p>
-        </w:tc>
-        <w:tc>
-          <w:tcPr>
-            <w:tcW w:w="3577" w:type="dxa"/>
-          </w:tcPr>
-          <w:p>
-            <w:pPr>
-              <w:rPr>
-                <w:rFonts w:ascii="Times New Roman" w:eastAsia="宋体" w:hAnsi="Times New Roman" w:cs="Times New Roman"/>
-              </w:rPr>
-            </w:pPr>
-          </w:p>
-        </w:tc>
-      </w:tr>
     </w:tbl>
     <w:p>
       <w:pPr>
@@ -7111,7 +7294,6 @@
               <w:rPr>
                 <w:rFonts w:ascii="Times New Roman" w:eastAsia="宋体" w:hAnsi="Times New Roman" w:cs="Times New Roman"/>
               </w:rPr>
-              <w:lastRenderedPageBreak/>
               <w:t>SIGHTS_ID</w:t>
             </w:r>
           </w:p>
@@ -7424,57 +7606,6 @@
               </w:rPr>
               <w:t>创建时间</w:t>
             </w:r>
-          </w:p>
-        </w:tc>
-      </w:tr>
-      <w:tr>
-        <w:tc>
-          <w:tcPr>
-            <w:tcW w:w="2268" w:type="dxa"/>
-          </w:tcPr>
-          <w:p>
-            <w:pPr>
-              <w:rPr>
-                <w:rFonts w:ascii="Times New Roman" w:eastAsia="宋体" w:hAnsi="Times New Roman" w:cs="Times New Roman"/>
-              </w:rPr>
-            </w:pPr>
-          </w:p>
-        </w:tc>
-        <w:tc>
-          <w:tcPr>
-            <w:tcW w:w="1701" w:type="dxa"/>
-          </w:tcPr>
-          <w:p>
-            <w:pPr>
-              <w:rPr>
-                <w:rFonts w:ascii="Times New Roman" w:eastAsia="宋体" w:hAnsi="Times New Roman" w:cs="Times New Roman"/>
-              </w:rPr>
-            </w:pPr>
-          </w:p>
-        </w:tc>
-        <w:tc>
-          <w:tcPr>
-            <w:tcW w:w="818" w:type="dxa"/>
-          </w:tcPr>
-          <w:p>
-            <w:pPr>
-              <w:jc w:val="right"/>
-              <w:rPr>
-                <w:rFonts w:ascii="Times New Roman" w:eastAsia="宋体" w:hAnsi="Times New Roman" w:cs="Times New Roman"/>
-              </w:rPr>
-            </w:pPr>
-          </w:p>
-        </w:tc>
-        <w:tc>
-          <w:tcPr>
-            <w:tcW w:w="3577" w:type="dxa"/>
-          </w:tcPr>
-          <w:p>
-            <w:pPr>
-              <w:rPr>
-                <w:rFonts w:ascii="Times New Roman" w:eastAsia="宋体" w:hAnsi="Times New Roman" w:cs="Times New Roman"/>
-              </w:rPr>
-            </w:pPr>
           </w:p>
         </w:tc>
       </w:tr>
@@ -7695,9 +7826,9 @@
             </w:pPr>
             <w:r>
               <w:rPr>
-                <w:rFonts w:ascii="Times New Roman" w:eastAsia="宋体" w:hAnsi="Times New Roman" w:cs="Times New Roman"/>
-              </w:rPr>
-              <w:t>SIGHTS_ID</w:t>
+                <w:rFonts w:ascii="Times New Roman" w:eastAsia="宋体" w:hAnsi="Times New Roman" w:cs="Times New Roman" w:hint="eastAsia"/>
+              </w:rPr>
+              <w:t>COMMENT_ID</w:t>
             </w:r>
           </w:p>
         </w:tc>
@@ -7713,7 +7844,7 @@
             </w:pPr>
             <w:r>
               <w:rPr>
-                <w:rFonts w:ascii="Times New Roman" w:eastAsia="宋体" w:hAnsi="Times New Roman" w:cs="Times New Roman"/>
+                <w:rFonts w:ascii="Times New Roman" w:eastAsia="宋体" w:hAnsi="Times New Roman" w:cs="Times New Roman" w:hint="eastAsia"/>
               </w:rPr>
               <w:t>TEXT</w:t>
             </w:r>
@@ -7744,13 +7875,13 @@
             </w:pPr>
             <w:r>
               <w:rPr>
-                <w:rFonts w:ascii="Times New Roman" w:eastAsia="宋体" w:hAnsi="Times New Roman" w:cs="Times New Roman"/>
-              </w:rPr>
-              <w:t>景点</w:t>
-            </w:r>
-            <w:r>
-              <w:rPr>
-                <w:rFonts w:ascii="Times New Roman" w:eastAsia="宋体" w:hAnsi="Times New Roman" w:cs="Times New Roman"/>
+                <w:rFonts w:ascii="Times New Roman" w:eastAsia="宋体" w:hAnsi="Times New Roman" w:cs="Times New Roman" w:hint="eastAsia"/>
+              </w:rPr>
+              <w:t>留言</w:t>
+            </w:r>
+            <w:r>
+              <w:rPr>
+                <w:rFonts w:ascii="Times New Roman" w:eastAsia="宋体" w:hAnsi="Times New Roman" w:cs="Times New Roman" w:hint="eastAsia"/>
               </w:rPr>
               <w:t>ID</w:t>
             </w:r>
@@ -7772,7 +7903,7 @@
               <w:rPr>
                 <w:rFonts w:ascii="Times New Roman" w:eastAsia="宋体" w:hAnsi="Times New Roman" w:cs="Times New Roman"/>
               </w:rPr>
-              <w:t>COMM_USER_ID</w:t>
+              <w:t>SIGHTS_ID</w:t>
             </w:r>
           </w:p>
         </w:tc>
@@ -7821,7 +7952,7 @@
               <w:rPr>
                 <w:rFonts w:ascii="Times New Roman" w:eastAsia="宋体" w:hAnsi="Times New Roman" w:cs="Times New Roman"/>
               </w:rPr>
-              <w:t>留言用户</w:t>
+              <w:t>景点</w:t>
             </w:r>
             <w:r>
               <w:rPr>
@@ -7847,7 +7978,7 @@
               <w:rPr>
                 <w:rFonts w:ascii="Times New Roman" w:eastAsia="宋体" w:hAnsi="Times New Roman" w:cs="Times New Roman"/>
               </w:rPr>
-              <w:t>CREATING_TIME</w:t>
+              <w:t>COMM_USER_ID</w:t>
             </w:r>
           </w:p>
         </w:tc>
@@ -7865,7 +7996,7 @@
               <w:rPr>
                 <w:rFonts w:ascii="Times New Roman" w:eastAsia="宋体" w:hAnsi="Times New Roman" w:cs="Times New Roman"/>
               </w:rPr>
-              <w:t>DATETIME</w:t>
+              <w:t>TEXT</w:t>
             </w:r>
           </w:p>
         </w:tc>
@@ -7896,7 +8027,13 @@
               <w:rPr>
                 <w:rFonts w:ascii="Times New Roman" w:eastAsia="宋体" w:hAnsi="Times New Roman" w:cs="Times New Roman"/>
               </w:rPr>
-              <w:t>创建时间</w:t>
+              <w:t>留言用户</w:t>
+            </w:r>
+            <w:r>
+              <w:rPr>
+                <w:rFonts w:ascii="Times New Roman" w:eastAsia="宋体" w:hAnsi="Times New Roman" w:cs="Times New Roman"/>
+              </w:rPr>
+              <w:t>ID</w:t>
             </w:r>
           </w:p>
         </w:tc>
@@ -7916,7 +8053,7 @@
               <w:rPr>
                 <w:rFonts w:ascii="Times New Roman" w:eastAsia="宋体" w:hAnsi="Times New Roman" w:cs="Times New Roman"/>
               </w:rPr>
-              <w:t>COMMENT</w:t>
+              <w:t>CREATING_TIME</w:t>
             </w:r>
           </w:p>
         </w:tc>
@@ -7934,7 +8071,7 @@
               <w:rPr>
                 <w:rFonts w:ascii="Times New Roman" w:eastAsia="宋体" w:hAnsi="Times New Roman" w:cs="Times New Roman"/>
               </w:rPr>
-              <w:t>TEXT</w:t>
+              <w:t>DATETIME</w:t>
             </w:r>
           </w:p>
         </w:tc>
@@ -7965,7 +8102,7 @@
               <w:rPr>
                 <w:rFonts w:ascii="Times New Roman" w:eastAsia="宋体" w:hAnsi="Times New Roman" w:cs="Times New Roman"/>
               </w:rPr>
-              <w:t>留言内容</w:t>
+              <w:t>创建时间</w:t>
             </w:r>
           </w:p>
         </w:tc>
@@ -7981,6 +8118,12 @@
                 <w:rFonts w:ascii="Times New Roman" w:eastAsia="宋体" w:hAnsi="Times New Roman" w:cs="Times New Roman"/>
               </w:rPr>
             </w:pPr>
+            <w:r>
+              <w:rPr>
+                <w:rFonts w:ascii="Times New Roman" w:eastAsia="宋体" w:hAnsi="Times New Roman" w:cs="Times New Roman"/>
+              </w:rPr>
+              <w:t>COMMENT</w:t>
+            </w:r>
           </w:p>
         </w:tc>
         <w:tc>
@@ -7993,6 +8136,12 @@
                 <w:rFonts w:ascii="Times New Roman" w:eastAsia="宋体" w:hAnsi="Times New Roman" w:cs="Times New Roman"/>
               </w:rPr>
             </w:pPr>
+            <w:r>
+              <w:rPr>
+                <w:rFonts w:ascii="Times New Roman" w:eastAsia="宋体" w:hAnsi="Times New Roman" w:cs="Times New Roman"/>
+              </w:rPr>
+              <w:t>TEXT</w:t>
+            </w:r>
           </w:p>
         </w:tc>
         <w:tc>
@@ -8018,6 +8167,12 @@
                 <w:rFonts w:ascii="Times New Roman" w:eastAsia="宋体" w:hAnsi="Times New Roman" w:cs="Times New Roman"/>
               </w:rPr>
             </w:pPr>
+            <w:r>
+              <w:rPr>
+                <w:rFonts w:ascii="Times New Roman" w:eastAsia="宋体" w:hAnsi="Times New Roman" w:cs="Times New Roman"/>
+              </w:rPr>
+              <w:t>留言内容</w:t>
+            </w:r>
           </w:p>
         </w:tc>
       </w:tr>
@@ -8036,33 +8191,9 @@
       </w:r>
       <w:r>
         <w:rPr>
-          <w:rFonts w:ascii="Times New Roman" w:eastAsia="宋体" w:hAnsi="Times New Roman" w:cs="Times New Roman"/>
-        </w:rPr>
-        <w:t>SIGHTS_ID</w:t>
-      </w:r>
-      <w:r>
-        <w:rPr>
-          <w:rFonts w:ascii="Times New Roman" w:eastAsia="宋体" w:hAnsi="Times New Roman" w:cs="Times New Roman"/>
-        </w:rPr>
-        <w:t>，</w:t>
-      </w:r>
-      <w:r>
-        <w:rPr>
-          <w:rFonts w:ascii="Times New Roman" w:eastAsia="宋体" w:hAnsi="Times New Roman" w:cs="Times New Roman"/>
-        </w:rPr>
-        <w:t>COMM_USER_ID</w:t>
-      </w:r>
-      <w:r>
-        <w:rPr>
-          <w:rFonts w:ascii="Times New Roman" w:eastAsia="宋体" w:hAnsi="Times New Roman" w:cs="Times New Roman"/>
-        </w:rPr>
-        <w:t>，</w:t>
-      </w:r>
-      <w:r>
-        <w:rPr>
-          <w:rFonts w:ascii="Times New Roman" w:eastAsia="宋体" w:hAnsi="Times New Roman" w:cs="Times New Roman"/>
-        </w:rPr>
-        <w:t>CREATING_TIME</w:t>
+          <w:rFonts w:ascii="Times New Roman" w:eastAsia="宋体" w:hAnsi="Times New Roman" w:cs="Times New Roman" w:hint="eastAsia"/>
+        </w:rPr>
+        <w:t>COMMENT_ID</w:t>
       </w:r>
     </w:p>
     <w:p>
@@ -8105,6 +8236,7 @@
           <w:sz w:val="21"/>
           <w:szCs w:val="21"/>
         </w:rPr>
+        <w:lastRenderedPageBreak/>
         <w:t>照片留言表</w:t>
       </w:r>
       <w:r>
@@ -8252,9 +8384,9 @@
             </w:pPr>
             <w:r>
               <w:rPr>
-                <w:rFonts w:ascii="Times New Roman" w:eastAsia="宋体" w:hAnsi="Times New Roman" w:cs="Times New Roman"/>
-              </w:rPr>
-              <w:t>PICTURE_ID</w:t>
+                <w:rFonts w:ascii="Times New Roman" w:eastAsia="宋体" w:hAnsi="Times New Roman" w:cs="Times New Roman" w:hint="eastAsia"/>
+              </w:rPr>
+              <w:t>COMMENT_ID</w:t>
             </w:r>
           </w:p>
         </w:tc>
@@ -8270,7 +8402,7 @@
             </w:pPr>
             <w:r>
               <w:rPr>
-                <w:rFonts w:ascii="Times New Roman" w:eastAsia="宋体" w:hAnsi="Times New Roman" w:cs="Times New Roman"/>
+                <w:rFonts w:ascii="Times New Roman" w:eastAsia="宋体" w:hAnsi="Times New Roman" w:cs="Times New Roman" w:hint="eastAsia"/>
               </w:rPr>
               <w:t>TEXT</w:t>
             </w:r>
@@ -8301,13 +8433,13 @@
             </w:pPr>
             <w:r>
               <w:rPr>
-                <w:rFonts w:ascii="Times New Roman" w:eastAsia="宋体" w:hAnsi="Times New Roman" w:cs="Times New Roman"/>
-              </w:rPr>
-              <w:t>图片</w:t>
-            </w:r>
-            <w:r>
-              <w:rPr>
-                <w:rFonts w:ascii="Times New Roman" w:eastAsia="宋体" w:hAnsi="Times New Roman" w:cs="Times New Roman"/>
+                <w:rFonts w:ascii="Times New Roman" w:eastAsia="宋体" w:hAnsi="Times New Roman" w:cs="Times New Roman" w:hint="eastAsia"/>
+              </w:rPr>
+              <w:t>留言</w:t>
+            </w:r>
+            <w:r>
+              <w:rPr>
+                <w:rFonts w:ascii="Times New Roman" w:eastAsia="宋体" w:hAnsi="Times New Roman" w:cs="Times New Roman" w:hint="eastAsia"/>
               </w:rPr>
               <w:t>ID</w:t>
             </w:r>
@@ -8329,7 +8461,7 @@
               <w:rPr>
                 <w:rFonts w:ascii="Times New Roman" w:eastAsia="宋体" w:hAnsi="Times New Roman" w:cs="Times New Roman"/>
               </w:rPr>
-              <w:t>COMM_USER_ID</w:t>
+              <w:t>PICTURE_ID</w:t>
             </w:r>
           </w:p>
         </w:tc>
@@ -8378,7 +8510,7 @@
               <w:rPr>
                 <w:rFonts w:ascii="Times New Roman" w:eastAsia="宋体" w:hAnsi="Times New Roman" w:cs="Times New Roman"/>
               </w:rPr>
-              <w:t>留言用户</w:t>
+              <w:t>图片</w:t>
             </w:r>
             <w:r>
               <w:rPr>
@@ -8404,7 +8536,7 @@
               <w:rPr>
                 <w:rFonts w:ascii="Times New Roman" w:eastAsia="宋体" w:hAnsi="Times New Roman" w:cs="Times New Roman"/>
               </w:rPr>
-              <w:t>CREATING_TIME</w:t>
+              <w:t>COMM_USER_ID</w:t>
             </w:r>
           </w:p>
         </w:tc>
@@ -8422,7 +8554,7 @@
               <w:rPr>
                 <w:rFonts w:ascii="Times New Roman" w:eastAsia="宋体" w:hAnsi="Times New Roman" w:cs="Times New Roman"/>
               </w:rPr>
-              <w:t>DATETIME</w:t>
+              <w:t>TEXT</w:t>
             </w:r>
           </w:p>
         </w:tc>
@@ -8453,7 +8585,13 @@
               <w:rPr>
                 <w:rFonts w:ascii="Times New Roman" w:eastAsia="宋体" w:hAnsi="Times New Roman" w:cs="Times New Roman"/>
               </w:rPr>
-              <w:t>创建时间</w:t>
+              <w:t>留言用户</w:t>
+            </w:r>
+            <w:r>
+              <w:rPr>
+                <w:rFonts w:ascii="Times New Roman" w:eastAsia="宋体" w:hAnsi="Times New Roman" w:cs="Times New Roman"/>
+              </w:rPr>
+              <w:t>ID</w:t>
             </w:r>
           </w:p>
         </w:tc>
@@ -8473,7 +8611,7 @@
               <w:rPr>
                 <w:rFonts w:ascii="Times New Roman" w:eastAsia="宋体" w:hAnsi="Times New Roman" w:cs="Times New Roman"/>
               </w:rPr>
-              <w:t>COMMENT</w:t>
+              <w:t>CREATING_TIME</w:t>
             </w:r>
           </w:p>
         </w:tc>
@@ -8491,7 +8629,7 @@
               <w:rPr>
                 <w:rFonts w:ascii="Times New Roman" w:eastAsia="宋体" w:hAnsi="Times New Roman" w:cs="Times New Roman"/>
               </w:rPr>
-              <w:t>TEXT</w:t>
+              <w:t>DATETIME</w:t>
             </w:r>
           </w:p>
         </w:tc>
@@ -8522,7 +8660,7 @@
               <w:rPr>
                 <w:rFonts w:ascii="Times New Roman" w:eastAsia="宋体" w:hAnsi="Times New Roman" w:cs="Times New Roman"/>
               </w:rPr>
-              <w:t>留言内容</w:t>
+              <w:t>创建时间</w:t>
             </w:r>
           </w:p>
         </w:tc>
@@ -8538,6 +8676,12 @@
                 <w:rFonts w:ascii="Times New Roman" w:eastAsia="宋体" w:hAnsi="Times New Roman" w:cs="Times New Roman"/>
               </w:rPr>
             </w:pPr>
+            <w:r>
+              <w:rPr>
+                <w:rFonts w:ascii="Times New Roman" w:eastAsia="宋体" w:hAnsi="Times New Roman" w:cs="Times New Roman"/>
+              </w:rPr>
+              <w:t>COMMENT</w:t>
+            </w:r>
           </w:p>
         </w:tc>
         <w:tc>
@@ -8550,6 +8694,12 @@
                 <w:rFonts w:ascii="Times New Roman" w:eastAsia="宋体" w:hAnsi="Times New Roman" w:cs="Times New Roman"/>
               </w:rPr>
             </w:pPr>
+            <w:r>
+              <w:rPr>
+                <w:rFonts w:ascii="Times New Roman" w:eastAsia="宋体" w:hAnsi="Times New Roman" w:cs="Times New Roman"/>
+              </w:rPr>
+              <w:t>TEXT</w:t>
+            </w:r>
           </w:p>
         </w:tc>
         <w:tc>
@@ -8575,6 +8725,12 @@
                 <w:rFonts w:ascii="Times New Roman" w:eastAsia="宋体" w:hAnsi="Times New Roman" w:cs="Times New Roman"/>
               </w:rPr>
             </w:pPr>
+            <w:r>
+              <w:rPr>
+                <w:rFonts w:ascii="Times New Roman" w:eastAsia="宋体" w:hAnsi="Times New Roman" w:cs="Times New Roman"/>
+              </w:rPr>
+              <w:t>留言内容</w:t>
+            </w:r>
           </w:p>
         </w:tc>
       </w:tr>
@@ -8593,33 +8749,9 @@
       </w:r>
       <w:r>
         <w:rPr>
-          <w:rFonts w:ascii="Times New Roman" w:eastAsia="宋体" w:hAnsi="Times New Roman" w:cs="Times New Roman"/>
-        </w:rPr>
-        <w:t>PICTURE_ID</w:t>
-      </w:r>
-      <w:r>
-        <w:rPr>
-          <w:rFonts w:ascii="Times New Roman" w:eastAsia="宋体" w:hAnsi="Times New Roman" w:cs="Times New Roman"/>
-        </w:rPr>
-        <w:t>，</w:t>
-      </w:r>
-      <w:r>
-        <w:rPr>
-          <w:rFonts w:ascii="Times New Roman" w:eastAsia="宋体" w:hAnsi="Times New Roman" w:cs="Times New Roman"/>
-        </w:rPr>
-        <w:t>COMM_USER_ID</w:t>
-      </w:r>
-      <w:r>
-        <w:rPr>
-          <w:rFonts w:ascii="Times New Roman" w:eastAsia="宋体" w:hAnsi="Times New Roman" w:cs="Times New Roman"/>
-        </w:rPr>
-        <w:t>，</w:t>
-      </w:r>
-      <w:r>
-        <w:rPr>
-          <w:rFonts w:ascii="Times New Roman" w:eastAsia="宋体" w:hAnsi="Times New Roman" w:cs="Times New Roman"/>
-        </w:rPr>
-        <w:t>CREATING_TIME</w:t>
+          <w:rFonts w:ascii="Times New Roman" w:eastAsia="宋体" w:hAnsi="Times New Roman" w:cs="Times New Roman" w:hint="eastAsia"/>
+        </w:rPr>
+        <w:t>COMMENT_ID</w:t>
       </w:r>
     </w:p>
     <w:p>
@@ -8785,9 +8917,9 @@
             </w:pPr>
             <w:r>
               <w:rPr>
-                <w:rFonts w:ascii="Times New Roman" w:eastAsia="宋体" w:hAnsi="Times New Roman" w:cs="Times New Roman"/>
-              </w:rPr>
-              <w:t>TOUR_ID</w:t>
+                <w:rFonts w:ascii="Times New Roman" w:eastAsia="宋体" w:hAnsi="Times New Roman" w:cs="Times New Roman" w:hint="eastAsia"/>
+              </w:rPr>
+              <w:t>COMMENT_ID</w:t>
             </w:r>
           </w:p>
         </w:tc>
@@ -8803,7 +8935,7 @@
             </w:pPr>
             <w:r>
               <w:rPr>
-                <w:rFonts w:ascii="Times New Roman" w:eastAsia="宋体" w:hAnsi="Times New Roman" w:cs="Times New Roman"/>
+                <w:rFonts w:ascii="Times New Roman" w:eastAsia="宋体" w:hAnsi="Times New Roman" w:cs="Times New Roman" w:hint="eastAsia"/>
               </w:rPr>
               <w:t>TEXT</w:t>
             </w:r>
@@ -8834,13 +8966,13 @@
             </w:pPr>
             <w:r>
               <w:rPr>
-                <w:rFonts w:ascii="Times New Roman" w:eastAsia="宋体" w:hAnsi="Times New Roman" w:cs="Times New Roman"/>
-              </w:rPr>
-              <w:t>行程</w:t>
-            </w:r>
-            <w:r>
-              <w:rPr>
-                <w:rFonts w:ascii="Times New Roman" w:eastAsia="宋体" w:hAnsi="Times New Roman" w:cs="Times New Roman"/>
+                <w:rFonts w:ascii="Times New Roman" w:eastAsia="宋体" w:hAnsi="Times New Roman" w:cs="Times New Roman" w:hint="eastAsia"/>
+              </w:rPr>
+              <w:t>留言</w:t>
+            </w:r>
+            <w:r>
+              <w:rPr>
+                <w:rFonts w:ascii="Times New Roman" w:eastAsia="宋体" w:hAnsi="Times New Roman" w:cs="Times New Roman" w:hint="eastAsia"/>
               </w:rPr>
               <w:t>ID</w:t>
             </w:r>
@@ -8862,7 +8994,7 @@
               <w:rPr>
                 <w:rFonts w:ascii="Times New Roman" w:eastAsia="宋体" w:hAnsi="Times New Roman" w:cs="Times New Roman"/>
               </w:rPr>
-              <w:t>COMM_USER_ID</w:t>
+              <w:t>TOUR_ID</w:t>
             </w:r>
           </w:p>
         </w:tc>
@@ -8911,7 +9043,7 @@
               <w:rPr>
                 <w:rFonts w:ascii="Times New Roman" w:eastAsia="宋体" w:hAnsi="Times New Roman" w:cs="Times New Roman"/>
               </w:rPr>
-              <w:t>留言用户</w:t>
+              <w:t>行程</w:t>
             </w:r>
             <w:r>
               <w:rPr>
@@ -8937,7 +9069,7 @@
               <w:rPr>
                 <w:rFonts w:ascii="Times New Roman" w:eastAsia="宋体" w:hAnsi="Times New Roman" w:cs="Times New Roman"/>
               </w:rPr>
-              <w:t>CREATING_TIME</w:t>
+              <w:t>COMM_USER_ID</w:t>
             </w:r>
           </w:p>
         </w:tc>
@@ -8955,7 +9087,7 @@
               <w:rPr>
                 <w:rFonts w:ascii="Times New Roman" w:eastAsia="宋体" w:hAnsi="Times New Roman" w:cs="Times New Roman"/>
               </w:rPr>
-              <w:t>DATETIME</w:t>
+              <w:t>TEXT</w:t>
             </w:r>
           </w:p>
         </w:tc>
@@ -8986,7 +9118,13 @@
               <w:rPr>
                 <w:rFonts w:ascii="Times New Roman" w:eastAsia="宋体" w:hAnsi="Times New Roman" w:cs="Times New Roman"/>
               </w:rPr>
-              <w:t>创建时间</w:t>
+              <w:t>留言用户</w:t>
+            </w:r>
+            <w:r>
+              <w:rPr>
+                <w:rFonts w:ascii="Times New Roman" w:eastAsia="宋体" w:hAnsi="Times New Roman" w:cs="Times New Roman"/>
+              </w:rPr>
+              <w:t>ID</w:t>
             </w:r>
           </w:p>
         </w:tc>
@@ -9006,7 +9144,7 @@
               <w:rPr>
                 <w:rFonts w:ascii="Times New Roman" w:eastAsia="宋体" w:hAnsi="Times New Roman" w:cs="Times New Roman"/>
               </w:rPr>
-              <w:t>COMMENT</w:t>
+              <w:t>CREATING_TIME</w:t>
             </w:r>
           </w:p>
         </w:tc>
@@ -9024,7 +9162,7 @@
               <w:rPr>
                 <w:rFonts w:ascii="Times New Roman" w:eastAsia="宋体" w:hAnsi="Times New Roman" w:cs="Times New Roman"/>
               </w:rPr>
-              <w:t>TEXT</w:t>
+              <w:t>DATETIME</w:t>
             </w:r>
           </w:p>
         </w:tc>
@@ -9055,7 +9193,7 @@
               <w:rPr>
                 <w:rFonts w:ascii="Times New Roman" w:eastAsia="宋体" w:hAnsi="Times New Roman" w:cs="Times New Roman"/>
               </w:rPr>
-              <w:t>留言内容</w:t>
+              <w:t>创建时间</w:t>
             </w:r>
           </w:p>
         </w:tc>
@@ -9071,6 +9209,12 @@
                 <w:rFonts w:ascii="Times New Roman" w:eastAsia="宋体" w:hAnsi="Times New Roman" w:cs="Times New Roman"/>
               </w:rPr>
             </w:pPr>
+            <w:r>
+              <w:rPr>
+                <w:rFonts w:ascii="Times New Roman" w:eastAsia="宋体" w:hAnsi="Times New Roman" w:cs="Times New Roman"/>
+              </w:rPr>
+              <w:t>COMMENT</w:t>
+            </w:r>
           </w:p>
         </w:tc>
         <w:tc>
@@ -9083,6 +9227,12 @@
                 <w:rFonts w:ascii="Times New Roman" w:eastAsia="宋体" w:hAnsi="Times New Roman" w:cs="Times New Roman"/>
               </w:rPr>
             </w:pPr>
+            <w:r>
+              <w:rPr>
+                <w:rFonts w:ascii="Times New Roman" w:eastAsia="宋体" w:hAnsi="Times New Roman" w:cs="Times New Roman"/>
+              </w:rPr>
+              <w:t>TEXT</w:t>
+            </w:r>
           </w:p>
         </w:tc>
         <w:tc>
@@ -9108,6 +9258,12 @@
                 <w:rFonts w:ascii="Times New Roman" w:eastAsia="宋体" w:hAnsi="Times New Roman" w:cs="Times New Roman"/>
               </w:rPr>
             </w:pPr>
+            <w:r>
+              <w:rPr>
+                <w:rFonts w:ascii="Times New Roman" w:eastAsia="宋体" w:hAnsi="Times New Roman" w:cs="Times New Roman"/>
+              </w:rPr>
+              <w:t>留言内容</w:t>
+            </w:r>
           </w:p>
         </w:tc>
       </w:tr>
@@ -9126,33 +9282,9 @@
       </w:r>
       <w:r>
         <w:rPr>
-          <w:rFonts w:ascii="Times New Roman" w:eastAsia="宋体" w:hAnsi="Times New Roman" w:cs="Times New Roman"/>
-        </w:rPr>
-        <w:t>TOUR_ID</w:t>
-      </w:r>
-      <w:r>
-        <w:rPr>
-          <w:rFonts w:ascii="Times New Roman" w:eastAsia="宋体" w:hAnsi="Times New Roman" w:cs="Times New Roman"/>
-        </w:rPr>
-        <w:t>，</w:t>
-      </w:r>
-      <w:r>
-        <w:rPr>
-          <w:rFonts w:ascii="Times New Roman" w:eastAsia="宋体" w:hAnsi="Times New Roman" w:cs="Times New Roman"/>
-        </w:rPr>
-        <w:t>COMM_USER_ID</w:t>
-      </w:r>
-      <w:r>
-        <w:rPr>
-          <w:rFonts w:ascii="Times New Roman" w:eastAsia="宋体" w:hAnsi="Times New Roman" w:cs="Times New Roman"/>
-        </w:rPr>
-        <w:t>，</w:t>
-      </w:r>
-      <w:r>
-        <w:rPr>
-          <w:rFonts w:ascii="Times New Roman" w:eastAsia="宋体" w:hAnsi="Times New Roman" w:cs="Times New Roman"/>
-        </w:rPr>
-        <w:t>CREATING_TIME</w:t>
+          <w:rFonts w:ascii="Times New Roman" w:eastAsia="宋体" w:hAnsi="Times New Roman" w:cs="Times New Roman" w:hint="eastAsia"/>
+        </w:rPr>
+        <w:t>COMMENT_ID</w:t>
       </w:r>
     </w:p>
     <w:p>
@@ -9318,9 +9450,9 @@
             </w:pPr>
             <w:r>
               <w:rPr>
-                <w:rFonts w:ascii="Times New Roman" w:eastAsia="宋体" w:hAnsi="Times New Roman" w:cs="Times New Roman"/>
-              </w:rPr>
-              <w:t>USER_ID</w:t>
+                <w:rFonts w:ascii="Times New Roman" w:eastAsia="宋体" w:hAnsi="Times New Roman" w:cs="Times New Roman" w:hint="eastAsia"/>
+              </w:rPr>
+              <w:t>COMMENT_ID</w:t>
             </w:r>
           </w:p>
         </w:tc>
@@ -9336,7 +9468,7 @@
             </w:pPr>
             <w:r>
               <w:rPr>
-                <w:rFonts w:ascii="Times New Roman" w:eastAsia="宋体" w:hAnsi="Times New Roman" w:cs="Times New Roman"/>
+                <w:rFonts w:ascii="Times New Roman" w:eastAsia="宋体" w:hAnsi="Times New Roman" w:cs="Times New Roman" w:hint="eastAsia"/>
               </w:rPr>
               <w:t>TEXT</w:t>
             </w:r>
@@ -9367,13 +9499,13 @@
             </w:pPr>
             <w:r>
               <w:rPr>
-                <w:rFonts w:ascii="Times New Roman" w:eastAsia="宋体" w:hAnsi="Times New Roman" w:cs="Times New Roman"/>
-              </w:rPr>
-              <w:t>用户</w:t>
-            </w:r>
-            <w:r>
-              <w:rPr>
-                <w:rFonts w:ascii="Times New Roman" w:eastAsia="宋体" w:hAnsi="Times New Roman" w:cs="Times New Roman"/>
+                <w:rFonts w:ascii="Times New Roman" w:eastAsia="宋体" w:hAnsi="Times New Roman" w:cs="Times New Roman" w:hint="eastAsia"/>
+              </w:rPr>
+              <w:t>留言</w:t>
+            </w:r>
+            <w:r>
+              <w:rPr>
+                <w:rFonts w:ascii="Times New Roman" w:eastAsia="宋体" w:hAnsi="Times New Roman" w:cs="Times New Roman" w:hint="eastAsia"/>
               </w:rPr>
               <w:t>ID</w:t>
             </w:r>
@@ -9395,7 +9527,7 @@
               <w:rPr>
                 <w:rFonts w:ascii="Times New Roman" w:eastAsia="宋体" w:hAnsi="Times New Roman" w:cs="Times New Roman"/>
               </w:rPr>
-              <w:t>COMM_USER_ID</w:t>
+              <w:t>USER_ID</w:t>
             </w:r>
           </w:p>
         </w:tc>
@@ -9444,7 +9576,7 @@
               <w:rPr>
                 <w:rFonts w:ascii="Times New Roman" w:eastAsia="宋体" w:hAnsi="Times New Roman" w:cs="Times New Roman"/>
               </w:rPr>
-              <w:t>留言用户</w:t>
+              <w:t>用户</w:t>
             </w:r>
             <w:r>
               <w:rPr>
@@ -9470,7 +9602,7 @@
               <w:rPr>
                 <w:rFonts w:ascii="Times New Roman" w:eastAsia="宋体" w:hAnsi="Times New Roman" w:cs="Times New Roman"/>
               </w:rPr>
-              <w:t>CREATING_TIME</w:t>
+              <w:t>COMM_USER_ID</w:t>
             </w:r>
           </w:p>
         </w:tc>
@@ -9488,7 +9620,7 @@
               <w:rPr>
                 <w:rFonts w:ascii="Times New Roman" w:eastAsia="宋体" w:hAnsi="Times New Roman" w:cs="Times New Roman"/>
               </w:rPr>
-              <w:t>DATETIME</w:t>
+              <w:t>TEXT</w:t>
             </w:r>
           </w:p>
         </w:tc>
@@ -9519,7 +9651,13 @@
               <w:rPr>
                 <w:rFonts w:ascii="Times New Roman" w:eastAsia="宋体" w:hAnsi="Times New Roman" w:cs="Times New Roman"/>
               </w:rPr>
-              <w:t>创建时间</w:t>
+              <w:t>留言用户</w:t>
+            </w:r>
+            <w:r>
+              <w:rPr>
+                <w:rFonts w:ascii="Times New Roman" w:eastAsia="宋体" w:hAnsi="Times New Roman" w:cs="Times New Roman"/>
+              </w:rPr>
+              <w:t>ID</w:t>
             </w:r>
           </w:p>
         </w:tc>
@@ -9539,8 +9677,7 @@
               <w:rPr>
                 <w:rFonts w:ascii="Times New Roman" w:eastAsia="宋体" w:hAnsi="Times New Roman" w:cs="Times New Roman"/>
               </w:rPr>
-              <w:lastRenderedPageBreak/>
-              <w:t>COMMENT</w:t>
+              <w:t>CREATING_TIME</w:t>
             </w:r>
           </w:p>
         </w:tc>
@@ -9558,7 +9695,7 @@
               <w:rPr>
                 <w:rFonts w:ascii="Times New Roman" w:eastAsia="宋体" w:hAnsi="Times New Roman" w:cs="Times New Roman"/>
               </w:rPr>
-              <w:t>TEXT</w:t>
+              <w:t>DATETIME</w:t>
             </w:r>
           </w:p>
         </w:tc>
@@ -9589,7 +9726,7 @@
               <w:rPr>
                 <w:rFonts w:ascii="Times New Roman" w:eastAsia="宋体" w:hAnsi="Times New Roman" w:cs="Times New Roman"/>
               </w:rPr>
-              <w:t>留言内容</w:t>
+              <w:t>创建时间</w:t>
             </w:r>
           </w:p>
         </w:tc>
@@ -9605,6 +9742,12 @@
                 <w:rFonts w:ascii="Times New Roman" w:eastAsia="宋体" w:hAnsi="Times New Roman" w:cs="Times New Roman"/>
               </w:rPr>
             </w:pPr>
+            <w:r>
+              <w:rPr>
+                <w:rFonts w:ascii="Times New Roman" w:eastAsia="宋体" w:hAnsi="Times New Roman" w:cs="Times New Roman"/>
+              </w:rPr>
+              <w:t>COMMENT</w:t>
+            </w:r>
           </w:p>
         </w:tc>
         <w:tc>
@@ -9617,6 +9760,12 @@
                 <w:rFonts w:ascii="Times New Roman" w:eastAsia="宋体" w:hAnsi="Times New Roman" w:cs="Times New Roman"/>
               </w:rPr>
             </w:pPr>
+            <w:r>
+              <w:rPr>
+                <w:rFonts w:ascii="Times New Roman" w:eastAsia="宋体" w:hAnsi="Times New Roman" w:cs="Times New Roman"/>
+              </w:rPr>
+              <w:t>TEXT</w:t>
+            </w:r>
           </w:p>
         </w:tc>
         <w:tc>
@@ -9642,6 +9791,12 @@
                 <w:rFonts w:ascii="Times New Roman" w:eastAsia="宋体" w:hAnsi="Times New Roman" w:cs="Times New Roman"/>
               </w:rPr>
             </w:pPr>
+            <w:r>
+              <w:rPr>
+                <w:rFonts w:ascii="Times New Roman" w:eastAsia="宋体" w:hAnsi="Times New Roman" w:cs="Times New Roman"/>
+              </w:rPr>
+              <w:t>留言内容</w:t>
+            </w:r>
           </w:p>
         </w:tc>
       </w:tr>
@@ -9660,33 +9815,9 @@
       </w:r>
       <w:r>
         <w:rPr>
-          <w:rFonts w:ascii="Times New Roman" w:eastAsia="宋体" w:hAnsi="Times New Roman" w:cs="Times New Roman"/>
-        </w:rPr>
-        <w:t>USER_ID</w:t>
-      </w:r>
-      <w:r>
-        <w:rPr>
-          <w:rFonts w:ascii="Times New Roman" w:eastAsia="宋体" w:hAnsi="Times New Roman" w:cs="Times New Roman"/>
-        </w:rPr>
-        <w:t>，</w:t>
-      </w:r>
-      <w:r>
-        <w:rPr>
-          <w:rFonts w:ascii="Times New Roman" w:eastAsia="宋体" w:hAnsi="Times New Roman" w:cs="Times New Roman"/>
-        </w:rPr>
-        <w:t>COMM_USER_ID</w:t>
-      </w:r>
-      <w:r>
-        <w:rPr>
-          <w:rFonts w:ascii="Times New Roman" w:eastAsia="宋体" w:hAnsi="Times New Roman" w:cs="Times New Roman"/>
-        </w:rPr>
-        <w:t>，</w:t>
-      </w:r>
-      <w:r>
-        <w:rPr>
-          <w:rFonts w:ascii="Times New Roman" w:eastAsia="宋体" w:hAnsi="Times New Roman" w:cs="Times New Roman"/>
-        </w:rPr>
-        <w:t>CREATING_TIME</w:t>
+          <w:rFonts w:ascii="Times New Roman" w:eastAsia="宋体" w:hAnsi="Times New Roman" w:cs="Times New Roman" w:hint="eastAsia"/>
+        </w:rPr>
+        <w:t>COMMENT_ID</w:t>
       </w:r>
     </w:p>
     <w:p>
@@ -10379,6 +10510,209 @@
       <w:sz w:val="44"/>
       <w:szCs w:val="44"/>
     </w:rPr>
+  </w:style>
+  <w:style w:type="table" w:styleId="aa">
+    <w:name w:val="Light Shading"/>
+    <w:basedOn w:val="a1"/>
+    <w:uiPriority w:val="60"/>
+    <w:rsid w:val="000C27EB"/>
+    <w:rPr>
+      <w:color w:val="000000" w:themeColor="text1" w:themeShade="BF"/>
+    </w:rPr>
+    <w:tblPr>
+      <w:tblStyleRowBandSize w:val="1"/>
+      <w:tblStyleColBandSize w:val="1"/>
+      <w:tblInd w:w="0" w:type="dxa"/>
+      <w:tblBorders>
+        <w:top w:val="single" w:sz="8" w:space="0" w:color="000000" w:themeColor="text1"/>
+        <w:bottom w:val="single" w:sz="8" w:space="0" w:color="000000" w:themeColor="text1"/>
+      </w:tblBorders>
+      <w:tblCellMar>
+        <w:top w:w="0" w:type="dxa"/>
+        <w:left w:w="108" w:type="dxa"/>
+        <w:bottom w:w="0" w:type="dxa"/>
+        <w:right w:w="108" w:type="dxa"/>
+      </w:tblCellMar>
+    </w:tblPr>
+    <w:tblStylePr w:type="firstRow">
+      <w:pPr>
+        <w:spacing w:before="0" w:after="0" w:line="240" w:lineRule="auto"/>
+      </w:pPr>
+      <w:rPr>
+        <w:b/>
+        <w:bCs/>
+      </w:rPr>
+      <w:tblPr/>
+      <w:tcPr>
+        <w:tcBorders>
+          <w:top w:val="single" w:sz="8" w:space="0" w:color="000000" w:themeColor="text1"/>
+          <w:left w:val="nil"/>
+          <w:bottom w:val="single" w:sz="8" w:space="0" w:color="000000" w:themeColor="text1"/>
+          <w:right w:val="nil"/>
+          <w:insideH w:val="nil"/>
+          <w:insideV w:val="nil"/>
+        </w:tcBorders>
+      </w:tcPr>
+    </w:tblStylePr>
+    <w:tblStylePr w:type="lastRow">
+      <w:pPr>
+        <w:spacing w:before="0" w:after="0" w:line="240" w:lineRule="auto"/>
+      </w:pPr>
+      <w:rPr>
+        <w:b/>
+        <w:bCs/>
+      </w:rPr>
+      <w:tblPr/>
+      <w:tcPr>
+        <w:tcBorders>
+          <w:top w:val="single" w:sz="8" w:space="0" w:color="000000" w:themeColor="text1"/>
+          <w:left w:val="nil"/>
+          <w:bottom w:val="single" w:sz="8" w:space="0" w:color="000000" w:themeColor="text1"/>
+          <w:right w:val="nil"/>
+          <w:insideH w:val="nil"/>
+          <w:insideV w:val="nil"/>
+        </w:tcBorders>
+      </w:tcPr>
+    </w:tblStylePr>
+    <w:tblStylePr w:type="firstCol">
+      <w:rPr>
+        <w:b/>
+        <w:bCs/>
+      </w:rPr>
+    </w:tblStylePr>
+    <w:tblStylePr w:type="lastCol">
+      <w:rPr>
+        <w:b/>
+        <w:bCs/>
+      </w:rPr>
+    </w:tblStylePr>
+    <w:tblStylePr w:type="band1Vert">
+      <w:tblPr/>
+      <w:tcPr>
+        <w:tcBorders>
+          <w:left w:val="nil"/>
+          <w:right w:val="nil"/>
+          <w:insideH w:val="nil"/>
+          <w:insideV w:val="nil"/>
+        </w:tcBorders>
+        <w:shd w:val="clear" w:color="auto" w:fill="C0C0C0" w:themeFill="text1" w:themeFillTint="3F"/>
+      </w:tcPr>
+    </w:tblStylePr>
+    <w:tblStylePr w:type="band1Horz">
+      <w:tblPr/>
+      <w:tcPr>
+        <w:tcBorders>
+          <w:left w:val="nil"/>
+          <w:right w:val="nil"/>
+          <w:insideH w:val="nil"/>
+          <w:insideV w:val="nil"/>
+        </w:tcBorders>
+        <w:shd w:val="clear" w:color="auto" w:fill="C0C0C0" w:themeFill="text1" w:themeFillTint="3F"/>
+      </w:tcPr>
+    </w:tblStylePr>
+  </w:style>
+  <w:style w:type="table" w:styleId="1-1">
+    <w:name w:val="Medium Shading 1 Accent 1"/>
+    <w:basedOn w:val="a1"/>
+    <w:uiPriority w:val="63"/>
+    <w:rsid w:val="000C27EB"/>
+    <w:tblPr>
+      <w:tblStyleRowBandSize w:val="1"/>
+      <w:tblStyleColBandSize w:val="1"/>
+      <w:tblInd w:w="0" w:type="dxa"/>
+      <w:tblBorders>
+        <w:top w:val="single" w:sz="8" w:space="0" w:color="7BA0CD" w:themeColor="accent1" w:themeTint="BF"/>
+        <w:left w:val="single" w:sz="8" w:space="0" w:color="7BA0CD" w:themeColor="accent1" w:themeTint="BF"/>
+        <w:bottom w:val="single" w:sz="8" w:space="0" w:color="7BA0CD" w:themeColor="accent1" w:themeTint="BF"/>
+        <w:right w:val="single" w:sz="8" w:space="0" w:color="7BA0CD" w:themeColor="accent1" w:themeTint="BF"/>
+        <w:insideH w:val="single" w:sz="8" w:space="0" w:color="7BA0CD" w:themeColor="accent1" w:themeTint="BF"/>
+      </w:tblBorders>
+      <w:tblCellMar>
+        <w:top w:w="0" w:type="dxa"/>
+        <w:left w:w="108" w:type="dxa"/>
+        <w:bottom w:w="0" w:type="dxa"/>
+        <w:right w:w="108" w:type="dxa"/>
+      </w:tblCellMar>
+    </w:tblPr>
+    <w:tblStylePr w:type="firstRow">
+      <w:pPr>
+        <w:spacing w:before="0" w:after="0" w:line="240" w:lineRule="auto"/>
+      </w:pPr>
+      <w:rPr>
+        <w:b/>
+        <w:bCs/>
+        <w:color w:val="FFFFFF" w:themeColor="background1"/>
+      </w:rPr>
+      <w:tblPr/>
+      <w:tcPr>
+        <w:tcBorders>
+          <w:top w:val="single" w:sz="8" w:space="0" w:color="7BA0CD" w:themeColor="accent1" w:themeTint="BF"/>
+          <w:left w:val="single" w:sz="8" w:space="0" w:color="7BA0CD" w:themeColor="accent1" w:themeTint="BF"/>
+          <w:bottom w:val="single" w:sz="8" w:space="0" w:color="7BA0CD" w:themeColor="accent1" w:themeTint="BF"/>
+          <w:right w:val="single" w:sz="8" w:space="0" w:color="7BA0CD" w:themeColor="accent1" w:themeTint="BF"/>
+          <w:insideH w:val="nil"/>
+          <w:insideV w:val="nil"/>
+        </w:tcBorders>
+        <w:shd w:val="clear" w:color="auto" w:fill="4F81BD" w:themeFill="accent1"/>
+      </w:tcPr>
+    </w:tblStylePr>
+    <w:tblStylePr w:type="lastRow">
+      <w:pPr>
+        <w:spacing w:before="0" w:after="0" w:line="240" w:lineRule="auto"/>
+      </w:pPr>
+      <w:rPr>
+        <w:b/>
+        <w:bCs/>
+      </w:rPr>
+      <w:tblPr/>
+      <w:tcPr>
+        <w:tcBorders>
+          <w:top w:val="double" w:sz="6" w:space="0" w:color="7BA0CD" w:themeColor="accent1" w:themeTint="BF"/>
+          <w:left w:val="single" w:sz="8" w:space="0" w:color="7BA0CD" w:themeColor="accent1" w:themeTint="BF"/>
+          <w:bottom w:val="single" w:sz="8" w:space="0" w:color="7BA0CD" w:themeColor="accent1" w:themeTint="BF"/>
+          <w:right w:val="single" w:sz="8" w:space="0" w:color="7BA0CD" w:themeColor="accent1" w:themeTint="BF"/>
+          <w:insideH w:val="nil"/>
+          <w:insideV w:val="nil"/>
+        </w:tcBorders>
+      </w:tcPr>
+    </w:tblStylePr>
+    <w:tblStylePr w:type="firstCol">
+      <w:rPr>
+        <w:b/>
+        <w:bCs/>
+      </w:rPr>
+    </w:tblStylePr>
+    <w:tblStylePr w:type="lastCol">
+      <w:rPr>
+        <w:b/>
+        <w:bCs/>
+      </w:rPr>
+    </w:tblStylePr>
+    <w:tblStylePr w:type="band1Vert">
+      <w:tblPr/>
+      <w:tcPr>
+        <w:shd w:val="clear" w:color="auto" w:fill="D3DFEE" w:themeFill="accent1" w:themeFillTint="3F"/>
+      </w:tcPr>
+    </w:tblStylePr>
+    <w:tblStylePr w:type="band1Horz">
+      <w:tblPr/>
+      <w:tcPr>
+        <w:tcBorders>
+          <w:insideH w:val="nil"/>
+          <w:insideV w:val="nil"/>
+        </w:tcBorders>
+        <w:shd w:val="clear" w:color="auto" w:fill="D3DFEE" w:themeFill="accent1" w:themeFillTint="3F"/>
+      </w:tcPr>
+    </w:tblStylePr>
+    <w:tblStylePr w:type="band2Horz">
+      <w:tblPr/>
+      <w:tcPr>
+        <w:tcBorders>
+          <w:insideH w:val="nil"/>
+          <w:insideV w:val="nil"/>
+        </w:tcBorders>
+      </w:tcPr>
+    </w:tblStylePr>
   </w:style>
 </w:styles>
 </file>

</xml_diff>

<commit_message>
3/14 daily commit 2
</commit_message>
<xml_diff>
--- a/doc/数据结构.docx
+++ b/doc/数据结构.docx
@@ -51,18 +51,12 @@
       <w:pPr>
         <w:widowControl/>
         <w:jc w:val="center"/>
-        <w:rPr>
-          <w:rFonts w:hint="eastAsia"/>
-        </w:rPr>
       </w:pPr>
     </w:p>
     <w:p>
       <w:pPr>
         <w:widowControl/>
         <w:jc w:val="center"/>
-        <w:rPr>
-          <w:rFonts w:hint="eastAsia"/>
-        </w:rPr>
       </w:pPr>
     </w:p>
     <w:p>
@@ -1118,13 +1112,7 @@
               <w:rPr>
                 <w:rFonts w:ascii="Times New Roman" w:eastAsia="宋体" w:hAnsi="Times New Roman" w:cs="Times New Roman" w:hint="eastAsia"/>
               </w:rPr>
-              <w:t>。</w:t>
-            </w:r>
-            <w:r>
-              <w:rPr>
-                <w:rFonts w:ascii="Times New Roman" w:eastAsia="宋体" w:hAnsi="Times New Roman" w:cs="Times New Roman" w:hint="eastAsia"/>
-              </w:rPr>
-              <w:t>非空，</w:t>
+              <w:t>。非空，</w:t>
             </w:r>
             <w:r>
               <w:rPr>
@@ -1899,8 +1887,6 @@
                 <w:rFonts w:ascii="Times New Roman" w:eastAsia="宋体" w:hAnsi="Times New Roman" w:cs="Times New Roman"/>
               </w:rPr>
             </w:pPr>
-            <w:bookmarkStart w:id="0" w:name="_GoBack"/>
-            <w:bookmarkEnd w:id="0"/>
             <w:r>
               <w:rPr>
                 <w:rFonts w:ascii="Times New Roman" w:eastAsia="宋体" w:hAnsi="Times New Roman" w:cs="Times New Roman"/>
@@ -4806,7 +4792,16 @@
           <w:sz w:val="21"/>
           <w:szCs w:val="21"/>
         </w:rPr>
-        <w:t>旅游行程</w:t>
+        <w:t>旅游</w:t>
+      </w:r>
+      <w:proofErr w:type="gramStart"/>
+      <w:r>
+        <w:rPr>
+          <w:rFonts w:ascii="Times New Roman" w:eastAsia="宋体" w:hAnsi="宋体" w:cs="Times New Roman"/>
+          <w:sz w:val="21"/>
+          <w:szCs w:val="21"/>
+        </w:rPr>
+        <w:t>行程</w:t>
       </w:r>
       <w:r>
         <w:rPr>
@@ -4824,6 +4819,7 @@
         </w:rPr>
         <w:t>表</w:t>
       </w:r>
+      <w:proofErr w:type="gramEnd"/>
       <w:r>
         <w:rPr>
           <w:rFonts w:ascii="Times New Roman" w:eastAsia="宋体" w:hAnsi="宋体" w:cs="Times New Roman"/>
@@ -5956,6 +5952,12 @@
               </w:rPr>
               <w:t>ID</w:t>
             </w:r>
+            <w:r>
+              <w:rPr>
+                <w:rFonts w:ascii="Times New Roman" w:eastAsia="宋体" w:hAnsi="Times New Roman" w:cs="Times New Roman" w:hint="eastAsia"/>
+              </w:rPr>
+              <w:t>（是否冗余，待定）</w:t>
+            </w:r>
           </w:p>
         </w:tc>
       </w:tr>
@@ -6124,6 +6126,89 @@
               </w:rPr>
               <w:t>ID</w:t>
             </w:r>
+          </w:p>
+        </w:tc>
+      </w:tr>
+      <w:tr>
+        <w:tc>
+          <w:tcPr>
+            <w:tcW w:w="2268" w:type="dxa"/>
+          </w:tcPr>
+          <w:p>
+            <w:pPr>
+              <w:rPr>
+                <w:rFonts w:ascii="Times New Roman" w:eastAsia="宋体" w:hAnsi="Times New Roman" w:cs="Times New Roman"/>
+              </w:rPr>
+            </w:pPr>
+            <w:r>
+              <w:rPr>
+                <w:rFonts w:ascii="Times New Roman" w:eastAsia="宋体" w:hAnsi="Times New Roman" w:cs="Times New Roman"/>
+              </w:rPr>
+              <w:t>SIGHTS_ID</w:t>
+            </w:r>
+          </w:p>
+        </w:tc>
+        <w:tc>
+          <w:tcPr>
+            <w:tcW w:w="1701" w:type="dxa"/>
+          </w:tcPr>
+          <w:p>
+            <w:pPr>
+              <w:rPr>
+                <w:rFonts w:ascii="Times New Roman" w:eastAsia="宋体" w:hAnsi="Times New Roman" w:cs="Times New Roman"/>
+              </w:rPr>
+            </w:pPr>
+            <w:r>
+              <w:rPr>
+                <w:rFonts w:ascii="Times New Roman" w:eastAsia="宋体" w:hAnsi="Times New Roman" w:cs="Times New Roman"/>
+              </w:rPr>
+              <w:t>TEXT</w:t>
+            </w:r>
+          </w:p>
+        </w:tc>
+        <w:tc>
+          <w:tcPr>
+            <w:tcW w:w="818" w:type="dxa"/>
+          </w:tcPr>
+          <w:p>
+            <w:pPr>
+              <w:jc w:val="right"/>
+              <w:rPr>
+                <w:rFonts w:ascii="Times New Roman" w:eastAsia="宋体" w:hAnsi="Times New Roman" w:cs="Times New Roman"/>
+              </w:rPr>
+            </w:pPr>
+          </w:p>
+        </w:tc>
+        <w:tc>
+          <w:tcPr>
+            <w:tcW w:w="3577" w:type="dxa"/>
+          </w:tcPr>
+          <w:p>
+            <w:pPr>
+              <w:rPr>
+                <w:rFonts w:ascii="Times New Roman" w:eastAsia="宋体" w:hAnsi="Times New Roman" w:cs="Times New Roman"/>
+              </w:rPr>
+            </w:pPr>
+            <w:r>
+              <w:rPr>
+                <w:rFonts w:ascii="Times New Roman" w:eastAsia="宋体" w:hAnsi="Times New Roman" w:cs="Times New Roman"/>
+              </w:rPr>
+              <w:t>景点</w:t>
+            </w:r>
+            <w:r>
+              <w:rPr>
+                <w:rFonts w:ascii="Times New Roman" w:eastAsia="宋体" w:hAnsi="Times New Roman" w:cs="Times New Roman"/>
+              </w:rPr>
+              <w:t>ID</w:t>
+            </w:r>
+            <w:r>
+              <w:rPr>
+                <w:rFonts w:ascii="Times New Roman" w:eastAsia="宋体" w:hAnsi="Times New Roman" w:cs="Times New Roman" w:hint="eastAsia"/>
+              </w:rPr>
+              <w:t>（是否冗余，待定）</w:t>
+            </w:r>
+            <w:bookmarkStart w:id="0" w:name="_GoBack"/>
+            <w:bookmarkEnd w:id="0"/>
           </w:p>
         </w:tc>
       </w:tr>
@@ -7062,15 +7147,16 @@
           <w:sz w:val="21"/>
           <w:szCs w:val="21"/>
         </w:rPr>
-        <w:t>用户收藏</w:t>
-      </w:r>
+        <w:t>用户</w:t>
+      </w:r>
+      <w:proofErr w:type="gramStart"/>
       <w:r>
         <w:rPr>
           <w:rFonts w:ascii="Times New Roman" w:eastAsia="宋体" w:hAnsi="宋体" w:cs="Times New Roman"/>
           <w:sz w:val="21"/>
           <w:szCs w:val="21"/>
         </w:rPr>
-        <w:t>夹</w:t>
+        <w:t>收藏</w:t>
       </w:r>
       <w:r>
         <w:rPr>
@@ -7078,8 +7164,17 @@
           <w:sz w:val="21"/>
           <w:szCs w:val="21"/>
         </w:rPr>
+        <w:t>夹</w:t>
+      </w:r>
+      <w:r>
+        <w:rPr>
+          <w:rFonts w:ascii="Times New Roman" w:eastAsia="宋体" w:hAnsi="宋体" w:cs="Times New Roman"/>
+          <w:sz w:val="21"/>
+          <w:szCs w:val="21"/>
+        </w:rPr>
         <w:t>表</w:t>
       </w:r>
+      <w:proofErr w:type="gramEnd"/>
       <w:r>
         <w:rPr>
           <w:rFonts w:ascii="Times New Roman" w:eastAsia="宋体" w:hAnsi="宋体" w:cs="Times New Roman"/>
@@ -8220,7 +8315,6 @@
           <w:sz w:val="21"/>
           <w:szCs w:val="21"/>
         </w:rPr>
-        <w:lastRenderedPageBreak/>
         <w:t>照片留言表</w:t>
       </w:r>
       <w:r>

</xml_diff>

<commit_message>
complete stg app demo v0.9
</commit_message>
<xml_diff>
--- a/doc/数据结构.docx
+++ b/doc/数据结构.docx
@@ -434,7 +434,7 @@
               <w:rPr>
                 <w:rFonts w:hint="eastAsia"/>
               </w:rPr>
-              <w:t>0.1.0</w:t>
+              <w:t>0.1</w:t>
             </w:r>
           </w:p>
         </w:tc>
@@ -506,6 +506,12 @@
               <w:widowControl/>
               <w:jc w:val="left"/>
             </w:pPr>
+            <w:r>
+              <w:rPr>
+                <w:rFonts w:hint="eastAsia"/>
+              </w:rPr>
+              <w:t>1.0</w:t>
+            </w:r>
           </w:p>
         </w:tc>
         <w:tc>
@@ -517,6 +523,12 @@
               <w:widowControl/>
               <w:jc w:val="left"/>
             </w:pPr>
+            <w:r>
+              <w:rPr>
+                <w:rFonts w:hint="eastAsia"/>
+              </w:rPr>
+              <w:t>2013/03/16</w:t>
+            </w:r>
           </w:p>
         </w:tc>
         <w:tc>
@@ -527,7 +539,16 @@
             <w:pPr>
               <w:widowControl/>
               <w:jc w:val="left"/>
-            </w:pPr>
+              <w:rPr>
+                <w:rFonts w:hint="eastAsia"/>
+              </w:rPr>
+            </w:pPr>
+            <w:r>
+              <w:rPr>
+                <w:rFonts w:hint="eastAsia"/>
+              </w:rPr>
+              <w:t>郭旭</w:t>
+            </w:r>
           </w:p>
         </w:tc>
         <w:tc>
@@ -539,6 +560,14 @@
               <w:widowControl/>
               <w:jc w:val="left"/>
             </w:pPr>
+            <w:r>
+              <w:rPr>
+                <w:rFonts w:hint="eastAsia"/>
+              </w:rPr>
+              <w:t>修改</w:t>
+            </w:r>
+            <w:bookmarkStart w:id="0" w:name="_GoBack"/>
+            <w:bookmarkEnd w:id="0"/>
           </w:p>
         </w:tc>
       </w:tr>
@@ -4792,34 +4821,24 @@
           <w:sz w:val="21"/>
           <w:szCs w:val="21"/>
         </w:rPr>
-        <w:t>旅游</w:t>
-      </w:r>
-      <w:proofErr w:type="gramStart"/>
+        <w:t>旅游行程</w:t>
+      </w:r>
+      <w:r>
+        <w:rPr>
+          <w:rFonts w:ascii="Times New Roman" w:eastAsia="宋体" w:hAnsi="宋体" w:cs="Times New Roman" w:hint="eastAsia"/>
+          <w:sz w:val="21"/>
+          <w:szCs w:val="21"/>
+        </w:rPr>
+        <w:t>子</w:t>
+      </w:r>
       <w:r>
         <w:rPr>
           <w:rFonts w:ascii="Times New Roman" w:eastAsia="宋体" w:hAnsi="宋体" w:cs="Times New Roman"/>
           <w:sz w:val="21"/>
           <w:szCs w:val="21"/>
         </w:rPr>
-        <w:t>行程</w:t>
-      </w:r>
-      <w:r>
-        <w:rPr>
-          <w:rFonts w:ascii="Times New Roman" w:eastAsia="宋体" w:hAnsi="宋体" w:cs="Times New Roman" w:hint="eastAsia"/>
-          <w:sz w:val="21"/>
-          <w:szCs w:val="21"/>
-        </w:rPr>
-        <w:t>子</w:t>
-      </w:r>
-      <w:r>
-        <w:rPr>
-          <w:rFonts w:ascii="Times New Roman" w:eastAsia="宋体" w:hAnsi="宋体" w:cs="Times New Roman"/>
-          <w:sz w:val="21"/>
-          <w:szCs w:val="21"/>
-        </w:rPr>
         <w:t>表</w:t>
       </w:r>
-      <w:proofErr w:type="gramEnd"/>
       <w:r>
         <w:rPr>
           <w:rFonts w:ascii="Times New Roman" w:eastAsia="宋体" w:hAnsi="宋体" w:cs="Times New Roman"/>
@@ -6207,8 +6226,75 @@
               </w:rPr>
               <w:t>（是否冗余，待定）</w:t>
             </w:r>
-            <w:bookmarkStart w:id="0" w:name="_GoBack"/>
-            <w:bookmarkEnd w:id="0"/>
+          </w:p>
+        </w:tc>
+      </w:tr>
+      <w:tr>
+        <w:tc>
+          <w:tcPr>
+            <w:tcW w:w="2268" w:type="dxa"/>
+          </w:tcPr>
+          <w:p>
+            <w:pPr>
+              <w:rPr>
+                <w:rFonts w:ascii="Times New Roman" w:eastAsia="宋体" w:hAnsi="Times New Roman" w:cs="Times New Roman"/>
+              </w:rPr>
+            </w:pPr>
+            <w:r>
+              <w:rPr>
+                <w:rFonts w:ascii="Times New Roman" w:eastAsia="宋体" w:hAnsi="Times New Roman" w:cs="Times New Roman" w:hint="eastAsia"/>
+              </w:rPr>
+              <w:t>TITLE</w:t>
+            </w:r>
+          </w:p>
+        </w:tc>
+        <w:tc>
+          <w:tcPr>
+            <w:tcW w:w="1701" w:type="dxa"/>
+          </w:tcPr>
+          <w:p>
+            <w:pPr>
+              <w:rPr>
+                <w:rFonts w:ascii="Times New Roman" w:eastAsia="宋体" w:hAnsi="Times New Roman" w:cs="Times New Roman"/>
+              </w:rPr>
+            </w:pPr>
+            <w:r>
+              <w:rPr>
+                <w:rFonts w:ascii="Times New Roman" w:eastAsia="宋体" w:hAnsi="Times New Roman" w:cs="Times New Roman" w:hint="eastAsia"/>
+              </w:rPr>
+              <w:t>TEXT</w:t>
+            </w:r>
+          </w:p>
+        </w:tc>
+        <w:tc>
+          <w:tcPr>
+            <w:tcW w:w="818" w:type="dxa"/>
+          </w:tcPr>
+          <w:p>
+            <w:pPr>
+              <w:jc w:val="right"/>
+              <w:rPr>
+                <w:rFonts w:ascii="Times New Roman" w:eastAsia="宋体" w:hAnsi="Times New Roman" w:cs="Times New Roman"/>
+              </w:rPr>
+            </w:pPr>
+          </w:p>
+        </w:tc>
+        <w:tc>
+          <w:tcPr>
+            <w:tcW w:w="3577" w:type="dxa"/>
+          </w:tcPr>
+          <w:p>
+            <w:pPr>
+              <w:rPr>
+                <w:rFonts w:ascii="Times New Roman" w:eastAsia="宋体" w:hAnsi="Times New Roman" w:cs="Times New Roman" w:hint="eastAsia"/>
+              </w:rPr>
+            </w:pPr>
+            <w:r>
+              <w:rPr>
+                <w:rFonts w:ascii="Times New Roman" w:eastAsia="宋体" w:hAnsi="Times New Roman" w:cs="Times New Roman" w:hint="eastAsia"/>
+              </w:rPr>
+              <w:t>日志标题</w:t>
+            </w:r>
           </w:p>
         </w:tc>
       </w:tr>
@@ -6733,7 +6819,7 @@
               <w:rPr>
                 <w:rFonts w:ascii="Times New Roman" w:eastAsia="宋体" w:hAnsi="Times New Roman" w:cs="Times New Roman" w:hint="eastAsia"/>
               </w:rPr>
-              <w:t>BLOG</w:t>
+              <w:t>TOUR</w:t>
             </w:r>
             <w:r>
               <w:rPr>
@@ -6788,7 +6874,7 @@
               <w:rPr>
                 <w:rFonts w:ascii="Times New Roman" w:eastAsia="宋体" w:hAnsi="Times New Roman" w:cs="Times New Roman" w:hint="eastAsia"/>
               </w:rPr>
-              <w:t>日志</w:t>
+              <w:t>旅行</w:t>
             </w:r>
             <w:r>
               <w:rPr>
@@ -6799,6 +6885,87 @@
             <w:r>
               <w:rPr>
                 <w:rFonts w:ascii="Times New Roman" w:eastAsia="宋体" w:hAnsi="Times New Roman" w:cs="Times New Roman"/>
+              </w:rPr>
+              <w:t>，可空</w:t>
+            </w:r>
+          </w:p>
+        </w:tc>
+      </w:tr>
+      <w:tr>
+        <w:tc>
+          <w:tcPr>
+            <w:tcW w:w="2268" w:type="dxa"/>
+          </w:tcPr>
+          <w:p>
+            <w:pPr>
+              <w:rPr>
+                <w:rFonts w:ascii="Times New Roman" w:eastAsia="宋体" w:hAnsi="Times New Roman" w:cs="Times New Roman"/>
+              </w:rPr>
+            </w:pPr>
+            <w:r>
+              <w:rPr>
+                <w:rFonts w:ascii="Times New Roman" w:eastAsia="宋体" w:hAnsi="Times New Roman" w:cs="Times New Roman" w:hint="eastAsia"/>
+              </w:rPr>
+              <w:t>SUB_TOUR_ID</w:t>
+            </w:r>
+          </w:p>
+        </w:tc>
+        <w:tc>
+          <w:tcPr>
+            <w:tcW w:w="1701" w:type="dxa"/>
+          </w:tcPr>
+          <w:p>
+            <w:pPr>
+              <w:rPr>
+                <w:rFonts w:ascii="Times New Roman" w:eastAsia="宋体" w:hAnsi="Times New Roman" w:cs="Times New Roman"/>
+              </w:rPr>
+            </w:pPr>
+            <w:r>
+              <w:rPr>
+                <w:rFonts w:ascii="Times New Roman" w:eastAsia="宋体" w:hAnsi="Times New Roman" w:cs="Times New Roman" w:hint="eastAsia"/>
+              </w:rPr>
+              <w:t>TEXT</w:t>
+            </w:r>
+          </w:p>
+        </w:tc>
+        <w:tc>
+          <w:tcPr>
+            <w:tcW w:w="818" w:type="dxa"/>
+          </w:tcPr>
+          <w:p>
+            <w:pPr>
+              <w:jc w:val="right"/>
+              <w:rPr>
+                <w:rFonts w:ascii="Times New Roman" w:eastAsia="宋体" w:hAnsi="Times New Roman" w:cs="Times New Roman"/>
+              </w:rPr>
+            </w:pPr>
+          </w:p>
+        </w:tc>
+        <w:tc>
+          <w:tcPr>
+            <w:tcW w:w="3577" w:type="dxa"/>
+          </w:tcPr>
+          <w:p>
+            <w:pPr>
+              <w:rPr>
+                <w:rFonts w:ascii="Times New Roman" w:eastAsia="宋体" w:hAnsi="Times New Roman" w:cs="Times New Roman" w:hint="eastAsia"/>
+              </w:rPr>
+            </w:pPr>
+            <w:r>
+              <w:rPr>
+                <w:rFonts w:ascii="Times New Roman" w:eastAsia="宋体" w:hAnsi="Times New Roman" w:cs="Times New Roman" w:hint="eastAsia"/>
+              </w:rPr>
+              <w:t>子旅行</w:t>
+            </w:r>
+            <w:r>
+              <w:rPr>
+                <w:rFonts w:ascii="Times New Roman" w:eastAsia="宋体" w:hAnsi="Times New Roman" w:cs="Times New Roman" w:hint="eastAsia"/>
+              </w:rPr>
+              <w:t>ID</w:t>
+            </w:r>
+            <w:r>
+              <w:rPr>
+                <w:rFonts w:ascii="Times New Roman" w:eastAsia="宋体" w:hAnsi="Times New Roman" w:cs="Times New Roman" w:hint="eastAsia"/>
               </w:rPr>
               <w:t>，可空</w:t>
             </w:r>
@@ -7147,16 +7314,15 @@
           <w:sz w:val="21"/>
           <w:szCs w:val="21"/>
         </w:rPr>
-        <w:t>用户</w:t>
-      </w:r>
-      <w:proofErr w:type="gramStart"/>
+        <w:t>用户收藏</w:t>
+      </w:r>
       <w:r>
         <w:rPr>
           <w:rFonts w:ascii="Times New Roman" w:eastAsia="宋体" w:hAnsi="宋体" w:cs="Times New Roman"/>
           <w:sz w:val="21"/>
           <w:szCs w:val="21"/>
         </w:rPr>
-        <w:t>收藏</w:t>
+        <w:t>夹</w:t>
       </w:r>
       <w:r>
         <w:rPr>
@@ -7164,17 +7330,8 @@
           <w:sz w:val="21"/>
           <w:szCs w:val="21"/>
         </w:rPr>
-        <w:t>夹</w:t>
-      </w:r>
-      <w:r>
-        <w:rPr>
-          <w:rFonts w:ascii="Times New Roman" w:eastAsia="宋体" w:hAnsi="宋体" w:cs="Times New Roman"/>
-          <w:sz w:val="21"/>
-          <w:szCs w:val="21"/>
-        </w:rPr>
         <w:t>表</w:t>
       </w:r>
-      <w:proofErr w:type="gramEnd"/>
       <w:r>
         <w:rPr>
           <w:rFonts w:ascii="Times New Roman" w:eastAsia="宋体" w:hAnsi="宋体" w:cs="Times New Roman"/>
@@ -8266,6 +8423,7 @@
         <w:rPr>
           <w:rFonts w:ascii="Times New Roman" w:eastAsia="宋体" w:hAnsi="Times New Roman" w:cs="Times New Roman"/>
         </w:rPr>
+        <w:lastRenderedPageBreak/>
         <w:t>主键：</w:t>
       </w:r>
       <w:r>

</xml_diff>

<commit_message>
package homework bin, src and doc
</commit_message>
<xml_diff>
--- a/doc/数据结构.docx
+++ b/doc/数据结构.docx
@@ -137,13 +137,15 @@
         <w:rPr>
           <w:rFonts w:hint="eastAsia"/>
         </w:rPr>
-        <w:t>0.1</w:t>
-      </w:r>
+        <w:t>1.0</w:t>
+      </w:r>
+      <w:bookmarkStart w:id="0" w:name="_GoBack"/>
+      <w:bookmarkEnd w:id="0"/>
       <w:r>
         <w:rPr>
           <w:rFonts w:hint="eastAsia"/>
         </w:rPr>
-        <w:t xml:space="preserve">.0 </w:t>
+        <w:t xml:space="preserve"> </w:t>
       </w:r>
       <w:r>
         <w:t>（第</w:t>
@@ -539,9 +541,6 @@
             <w:pPr>
               <w:widowControl/>
               <w:jc w:val="left"/>
-              <w:rPr>
-                <w:rFonts w:hint="eastAsia"/>
-              </w:rPr>
             </w:pPr>
             <w:r>
               <w:rPr>
@@ -566,8 +565,6 @@
               </w:rPr>
               <w:t>修改</w:t>
             </w:r>
-            <w:bookmarkStart w:id="0" w:name="_GoBack"/>
-            <w:bookmarkEnd w:id="0"/>
           </w:p>
         </w:tc>
       </w:tr>
@@ -4821,7 +4818,16 @@
           <w:sz w:val="21"/>
           <w:szCs w:val="21"/>
         </w:rPr>
-        <w:t>旅游行程</w:t>
+        <w:t>旅游</w:t>
+      </w:r>
+      <w:proofErr w:type="gramStart"/>
+      <w:r>
+        <w:rPr>
+          <w:rFonts w:ascii="Times New Roman" w:eastAsia="宋体" w:hAnsi="宋体" w:cs="Times New Roman"/>
+          <w:sz w:val="21"/>
+          <w:szCs w:val="21"/>
+        </w:rPr>
+        <w:t>行程</w:t>
       </w:r>
       <w:r>
         <w:rPr>
@@ -4839,6 +4845,7 @@
         </w:rPr>
         <w:t>表</w:t>
       </w:r>
+      <w:proofErr w:type="gramEnd"/>
       <w:r>
         <w:rPr>
           <w:rFonts w:ascii="Times New Roman" w:eastAsia="宋体" w:hAnsi="宋体" w:cs="Times New Roman"/>
@@ -6286,7 +6293,7 @@
           <w:p>
             <w:pPr>
               <w:rPr>
-                <w:rFonts w:ascii="Times New Roman" w:eastAsia="宋体" w:hAnsi="Times New Roman" w:cs="Times New Roman" w:hint="eastAsia"/>
+                <w:rFonts w:ascii="Times New Roman" w:eastAsia="宋体" w:hAnsi="Times New Roman" w:cs="Times New Roman"/>
               </w:rPr>
             </w:pPr>
             <w:r>
@@ -6948,7 +6955,7 @@
           <w:p>
             <w:pPr>
               <w:rPr>
-                <w:rFonts w:ascii="Times New Roman" w:eastAsia="宋体" w:hAnsi="Times New Roman" w:cs="Times New Roman" w:hint="eastAsia"/>
+                <w:rFonts w:ascii="Times New Roman" w:eastAsia="宋体" w:hAnsi="Times New Roman" w:cs="Times New Roman"/>
               </w:rPr>
             </w:pPr>
             <w:r>
@@ -7314,15 +7321,16 @@
           <w:sz w:val="21"/>
           <w:szCs w:val="21"/>
         </w:rPr>
-        <w:t>用户收藏</w:t>
-      </w:r>
+        <w:t>用户</w:t>
+      </w:r>
+      <w:proofErr w:type="gramStart"/>
       <w:r>
         <w:rPr>
           <w:rFonts w:ascii="Times New Roman" w:eastAsia="宋体" w:hAnsi="宋体" w:cs="Times New Roman"/>
           <w:sz w:val="21"/>
           <w:szCs w:val="21"/>
         </w:rPr>
-        <w:t>夹</w:t>
+        <w:t>收藏</w:t>
       </w:r>
       <w:r>
         <w:rPr>
@@ -7330,8 +7338,17 @@
           <w:sz w:val="21"/>
           <w:szCs w:val="21"/>
         </w:rPr>
+        <w:t>夹</w:t>
+      </w:r>
+      <w:r>
+        <w:rPr>
+          <w:rFonts w:ascii="Times New Roman" w:eastAsia="宋体" w:hAnsi="宋体" w:cs="Times New Roman"/>
+          <w:sz w:val="21"/>
+          <w:szCs w:val="21"/>
+        </w:rPr>
         <w:t>表</w:t>
       </w:r>
+      <w:proofErr w:type="gramEnd"/>
       <w:r>
         <w:rPr>
           <w:rFonts w:ascii="Times New Roman" w:eastAsia="宋体" w:hAnsi="宋体" w:cs="Times New Roman"/>

</xml_diff>

<commit_message>
fixed bug on creating tour
</commit_message>
<xml_diff>
--- a/doc/数据结构.docx
+++ b/doc/数据结构.docx
@@ -139,8 +139,6 @@
         </w:rPr>
         <w:t>1.0</w:t>
       </w:r>
-      <w:bookmarkStart w:id="0" w:name="_GoBack"/>
-      <w:bookmarkEnd w:id="0"/>
       <w:r>
         <w:rPr>
           <w:rFonts w:hint="eastAsia"/>
@@ -578,6 +576,12 @@
               <w:widowControl/>
               <w:jc w:val="left"/>
             </w:pPr>
+            <w:r>
+              <w:rPr>
+                <w:rFonts w:hint="eastAsia"/>
+              </w:rPr>
+              <w:t>1.1</w:t>
+            </w:r>
           </w:p>
         </w:tc>
         <w:tc>
@@ -589,6 +593,12 @@
               <w:widowControl/>
               <w:jc w:val="left"/>
             </w:pPr>
+            <w:r>
+              <w:rPr>
+                <w:rFonts w:hint="eastAsia"/>
+              </w:rPr>
+              <w:t>2013/05/24</w:t>
+            </w:r>
           </w:p>
         </w:tc>
         <w:tc>
@@ -599,7 +609,16 @@
             <w:pPr>
               <w:widowControl/>
               <w:jc w:val="left"/>
-            </w:pPr>
+              <w:rPr>
+                <w:rFonts w:hint="eastAsia"/>
+              </w:rPr>
+            </w:pPr>
+            <w:r>
+              <w:rPr>
+                <w:rFonts w:hint="eastAsia"/>
+              </w:rPr>
+              <w:t>郭旭</w:t>
+            </w:r>
           </w:p>
         </w:tc>
         <w:tc>
@@ -611,6 +630,12 @@
               <w:widowControl/>
               <w:jc w:val="left"/>
             </w:pPr>
+            <w:r>
+              <w:rPr>
+                <w:rFonts w:hint="eastAsia"/>
+              </w:rPr>
+              <w:t>修改</w:t>
+            </w:r>
           </w:p>
         </w:tc>
       </w:tr>
@@ -4818,34 +4843,24 @@
           <w:sz w:val="21"/>
           <w:szCs w:val="21"/>
         </w:rPr>
-        <w:t>旅游</w:t>
-      </w:r>
-      <w:proofErr w:type="gramStart"/>
+        <w:t>旅游行程</w:t>
+      </w:r>
+      <w:r>
+        <w:rPr>
+          <w:rFonts w:ascii="Times New Roman" w:eastAsia="宋体" w:hAnsi="宋体" w:cs="Times New Roman" w:hint="eastAsia"/>
+          <w:sz w:val="21"/>
+          <w:szCs w:val="21"/>
+        </w:rPr>
+        <w:t>子</w:t>
+      </w:r>
       <w:r>
         <w:rPr>
           <w:rFonts w:ascii="Times New Roman" w:eastAsia="宋体" w:hAnsi="宋体" w:cs="Times New Roman"/>
           <w:sz w:val="21"/>
           <w:szCs w:val="21"/>
         </w:rPr>
-        <w:t>行程</w:t>
-      </w:r>
-      <w:r>
-        <w:rPr>
-          <w:rFonts w:ascii="Times New Roman" w:eastAsia="宋体" w:hAnsi="宋体" w:cs="Times New Roman" w:hint="eastAsia"/>
-          <w:sz w:val="21"/>
-          <w:szCs w:val="21"/>
-        </w:rPr>
-        <w:t>子</w:t>
-      </w:r>
-      <w:r>
-        <w:rPr>
-          <w:rFonts w:ascii="Times New Roman" w:eastAsia="宋体" w:hAnsi="宋体" w:cs="Times New Roman"/>
-          <w:sz w:val="21"/>
-          <w:szCs w:val="21"/>
-        </w:rPr>
         <w:t>表</w:t>
       </w:r>
-      <w:proofErr w:type="gramEnd"/>
       <w:r>
         <w:rPr>
           <w:rFonts w:ascii="Times New Roman" w:eastAsia="宋体" w:hAnsi="宋体" w:cs="Times New Roman"/>
@@ -6455,6 +6470,101 @@
           </w:p>
         </w:tc>
       </w:tr>
+      <w:tr>
+        <w:tc>
+          <w:tcPr>
+            <w:tcW w:w="2268" w:type="dxa"/>
+          </w:tcPr>
+          <w:p>
+            <w:pPr>
+              <w:rPr>
+                <w:rFonts w:ascii="Times New Roman" w:eastAsia="宋体" w:hAnsi="Times New Roman" w:cs="Times New Roman"/>
+              </w:rPr>
+            </w:pPr>
+            <w:r>
+              <w:rPr>
+                <w:rFonts w:ascii="Times New Roman" w:eastAsia="宋体" w:hAnsi="Times New Roman" w:cs="Times New Roman" w:hint="eastAsia"/>
+              </w:rPr>
+              <w:t>SYNC</w:t>
+            </w:r>
+          </w:p>
+        </w:tc>
+        <w:tc>
+          <w:tcPr>
+            <w:tcW w:w="1701" w:type="dxa"/>
+          </w:tcPr>
+          <w:p>
+            <w:pPr>
+              <w:rPr>
+                <w:rFonts w:ascii="Times New Roman" w:eastAsia="宋体" w:hAnsi="Times New Roman" w:cs="Times New Roman"/>
+              </w:rPr>
+            </w:pPr>
+            <w:r>
+              <w:rPr>
+                <w:rFonts w:ascii="Times New Roman" w:eastAsia="宋体" w:hAnsi="Times New Roman" w:cs="Times New Roman" w:hint="eastAsia"/>
+              </w:rPr>
+              <w:t>INTEGER</w:t>
+            </w:r>
+          </w:p>
+        </w:tc>
+        <w:tc>
+          <w:tcPr>
+            <w:tcW w:w="818" w:type="dxa"/>
+          </w:tcPr>
+          <w:p>
+            <w:pPr>
+              <w:jc w:val="right"/>
+              <w:rPr>
+                <w:rFonts w:ascii="Times New Roman" w:eastAsia="宋体" w:hAnsi="Times New Roman" w:cs="Times New Roman"/>
+              </w:rPr>
+            </w:pPr>
+          </w:p>
+        </w:tc>
+        <w:tc>
+          <w:tcPr>
+            <w:tcW w:w="3577" w:type="dxa"/>
+          </w:tcPr>
+          <w:p>
+            <w:pPr>
+              <w:rPr>
+                <w:rFonts w:ascii="Times New Roman" w:eastAsia="宋体" w:hAnsi="Times New Roman" w:cs="Times New Roman" w:hint="eastAsia"/>
+              </w:rPr>
+            </w:pPr>
+            <w:r>
+              <w:rPr>
+                <w:rFonts w:ascii="Times New Roman" w:eastAsia="宋体" w:hAnsi="Times New Roman" w:cs="Times New Roman" w:hint="eastAsia"/>
+              </w:rPr>
+              <w:t>是否与微博同步，</w:t>
+            </w:r>
+            <w:r>
+              <w:rPr>
+                <w:rFonts w:ascii="Times New Roman" w:eastAsia="宋体" w:hAnsi="Times New Roman" w:cs="Times New Roman" w:hint="eastAsia"/>
+              </w:rPr>
+              <w:t>0-</w:t>
+            </w:r>
+            <w:r>
+              <w:rPr>
+                <w:rFonts w:ascii="Times New Roman" w:eastAsia="宋体" w:hAnsi="Times New Roman" w:cs="Times New Roman" w:hint="eastAsia"/>
+              </w:rPr>
+              <w:t>未同步，</w:t>
+            </w:r>
+            <w:r>
+              <w:rPr>
+                <w:rFonts w:ascii="Times New Roman" w:eastAsia="宋体" w:hAnsi="Times New Roman" w:cs="Times New Roman" w:hint="eastAsia"/>
+              </w:rPr>
+              <w:t>1-</w:t>
+            </w:r>
+            <w:r>
+              <w:rPr>
+                <w:rFonts w:ascii="Times New Roman" w:eastAsia="宋体" w:hAnsi="Times New Roman" w:cs="Times New Roman" w:hint="eastAsia"/>
+              </w:rPr>
+              <w:t>已同步</w:t>
+            </w:r>
+            <w:bookmarkStart w:id="0" w:name="_GoBack"/>
+            <w:bookmarkEnd w:id="0"/>
+          </w:p>
+        </w:tc>
+      </w:tr>
     </w:tbl>
     <w:p>
       <w:pPr>
@@ -7321,16 +7431,15 @@
           <w:sz w:val="21"/>
           <w:szCs w:val="21"/>
         </w:rPr>
-        <w:t>用户</w:t>
-      </w:r>
-      <w:proofErr w:type="gramStart"/>
+        <w:t>用户收藏</w:t>
+      </w:r>
       <w:r>
         <w:rPr>
           <w:rFonts w:ascii="Times New Roman" w:eastAsia="宋体" w:hAnsi="宋体" w:cs="Times New Roman"/>
           <w:sz w:val="21"/>
           <w:szCs w:val="21"/>
         </w:rPr>
-        <w:t>收藏</w:t>
+        <w:t>夹</w:t>
       </w:r>
       <w:r>
         <w:rPr>
@@ -7338,17 +7447,8 @@
           <w:sz w:val="21"/>
           <w:szCs w:val="21"/>
         </w:rPr>
-        <w:t>夹</w:t>
-      </w:r>
-      <w:r>
-        <w:rPr>
-          <w:rFonts w:ascii="Times New Roman" w:eastAsia="宋体" w:hAnsi="宋体" w:cs="Times New Roman"/>
-          <w:sz w:val="21"/>
-          <w:szCs w:val="21"/>
-        </w:rPr>
         <w:t>表</w:t>
       </w:r>
-      <w:proofErr w:type="gramEnd"/>
       <w:r>
         <w:rPr>
           <w:rFonts w:ascii="Times New Roman" w:eastAsia="宋体" w:hAnsi="宋体" w:cs="Times New Roman"/>
@@ -8306,6 +8406,7 @@
               <w:rPr>
                 <w:rFonts w:ascii="Times New Roman" w:eastAsia="宋体" w:hAnsi="Times New Roman" w:cs="Times New Roman"/>
               </w:rPr>
+              <w:lastRenderedPageBreak/>
               <w:t>CREATING_TIME</w:t>
             </w:r>
           </w:p>
@@ -8440,7 +8541,6 @@
         <w:rPr>
           <w:rFonts w:ascii="Times New Roman" w:eastAsia="宋体" w:hAnsi="Times New Roman" w:cs="Times New Roman"/>
         </w:rPr>
-        <w:lastRenderedPageBreak/>
         <w:t>主键：</w:t>
       </w:r>
       <w:r>

</xml_diff>